<commit_message>
init script + physicialdia change + command db change
</commit_message>
<xml_diff>
--- a/db-commande.docx
+++ b/db-commande.docx
@@ -110,7 +110,34 @@
         <w:rPr>
           <w:lang w:val="en-US"/>
         </w:rPr>
-        <w:t>, name)</w:t>
+        <w:t>)</w:t>
+      </w:r>
+      <w:r>
+        <w:rPr>
+          <w:lang w:val="en-US"/>
+        </w:rPr>
+        <w:t>,</w:t>
+      </w:r>
+    </w:p>
+    <w:p>
+      <w:pPr>
+        <w:pStyle w:val="NormalWeb"/>
+        <w:spacing w:before="0" w:beforeAutospacing="0" w:after="0" w:afterAutospacing="0"/>
+        <w:rPr>
+          <w:lang w:val="en-US"/>
+        </w:rPr>
+      </w:pPr>
+      <w:r>
+        <w:rPr>
+          <w:lang w:val="en-US"/>
+        </w:rPr>
+        <w:t>UNIQUE (</w:t>
+      </w:r>
+      <w:r>
+        <w:rPr>
+          <w:lang w:val="en-US"/>
+        </w:rPr>
+        <w:t>name)</w:t>
       </w:r>
     </w:p>
     <w:p>
@@ -245,7 +272,34 @@
         <w:rPr>
           <w:lang w:val="en-US"/>
         </w:rPr>
-        <w:t>, name)</w:t>
+        <w:t>)</w:t>
+      </w:r>
+      <w:r>
+        <w:rPr>
+          <w:lang w:val="en-US"/>
+        </w:rPr>
+        <w:t>,</w:t>
+      </w:r>
+    </w:p>
+    <w:p>
+      <w:pPr>
+        <w:pStyle w:val="NormalWeb"/>
+        <w:spacing w:before="0" w:beforeAutospacing="0" w:after="0" w:afterAutospacing="0"/>
+        <w:rPr>
+          <w:lang w:val="en-US"/>
+        </w:rPr>
+      </w:pPr>
+      <w:r>
+        <w:rPr>
+          <w:lang w:val="en-US"/>
+        </w:rPr>
+        <w:t>UNIQUE (</w:t>
+      </w:r>
+      <w:r>
+        <w:rPr>
+          <w:lang w:val="en-US"/>
+        </w:rPr>
+        <w:t>name)</w:t>
       </w:r>
     </w:p>
     <w:p>
@@ -394,7 +448,34 @@
         <w:rPr>
           <w:lang w:val="en-US"/>
         </w:rPr>
-        <w:t>, name)</w:t>
+        <w:t>)</w:t>
+      </w:r>
+      <w:r>
+        <w:rPr>
+          <w:lang w:val="en-US"/>
+        </w:rPr>
+        <w:t>,</w:t>
+      </w:r>
+    </w:p>
+    <w:p>
+      <w:pPr>
+        <w:pStyle w:val="NormalWeb"/>
+        <w:spacing w:before="0" w:beforeAutospacing="0" w:after="0" w:afterAutospacing="0"/>
+        <w:rPr>
+          <w:lang w:val="en-US"/>
+        </w:rPr>
+      </w:pPr>
+      <w:r>
+        <w:rPr>
+          <w:lang w:val="en-US"/>
+        </w:rPr>
+        <w:t>UNIQUE (</w:t>
+      </w:r>
+      <w:r>
+        <w:rPr>
+          <w:lang w:val="en-US"/>
+        </w:rPr>
+        <w:t>name)</w:t>
       </w:r>
     </w:p>
     <w:p>
@@ -745,15 +826,15 @@
           <w:rFonts w:ascii="Times New Roman" w:eastAsia="Times New Roman" w:hAnsi="Times New Roman" w:cs="Times New Roman"/>
           <w:sz w:val="24"/>
           <w:szCs w:val="24"/>
-          <w:lang w:val="en-US" w:eastAsia="fr-BE"/>
-        </w:rPr>
-      </w:pPr>
-      <w:r>
-        <w:rPr>
-          <w:rFonts w:ascii="Times New Roman" w:eastAsia="Times New Roman" w:hAnsi="Times New Roman" w:cs="Times New Roman"/>
-          <w:sz w:val="24"/>
-          <w:szCs w:val="24"/>
-          <w:lang w:val="en-US" w:eastAsia="fr-BE"/>
+          <w:lang w:val="fr-FR" w:eastAsia="fr-BE"/>
+        </w:rPr>
+      </w:pPr>
+      <w:r>
+        <w:rPr>
+          <w:rFonts w:ascii="Times New Roman" w:eastAsia="Times New Roman" w:hAnsi="Times New Roman" w:cs="Times New Roman"/>
+          <w:sz w:val="24"/>
+          <w:szCs w:val="24"/>
+          <w:lang w:val="fr-FR" w:eastAsia="fr-BE"/>
         </w:rPr>
         <w:t>UNIQUE (</w:t>
       </w:r>
@@ -763,7 +844,7 @@
           <w:rFonts w:ascii="Times New Roman" w:eastAsia="Times New Roman" w:hAnsi="Times New Roman" w:cs="Times New Roman"/>
           <w:sz w:val="24"/>
           <w:szCs w:val="24"/>
-          <w:lang w:val="en-US" w:eastAsia="fr-BE"/>
+          <w:lang w:val="fr-FR" w:eastAsia="fr-BE"/>
         </w:rPr>
         <w:t>id_genus</w:t>
       </w:r>
@@ -773,9 +854,30 @@
           <w:rFonts w:ascii="Times New Roman" w:eastAsia="Times New Roman" w:hAnsi="Times New Roman" w:cs="Times New Roman"/>
           <w:sz w:val="24"/>
           <w:szCs w:val="24"/>
-          <w:lang w:val="en-US" w:eastAsia="fr-BE"/>
-        </w:rPr>
-        <w:t>, name),</w:t>
+          <w:lang w:val="fr-FR" w:eastAsia="fr-BE"/>
+        </w:rPr>
+        <w:t>),</w:t>
+      </w:r>
+    </w:p>
+    <w:p>
+      <w:pPr>
+        <w:pStyle w:val="NormalWeb"/>
+        <w:spacing w:before="0" w:beforeAutospacing="0" w:after="0" w:afterAutospacing="0"/>
+        <w:rPr>
+          <w:lang w:val="en-US"/>
+        </w:rPr>
+      </w:pPr>
+      <w:r>
+        <w:rPr>
+          <w:lang w:val="en-US"/>
+        </w:rPr>
+        <w:t>UNIQUE (name)</w:t>
+      </w:r>
+      <w:r>
+        <w:rPr>
+          <w:lang w:val="en-US"/>
+        </w:rPr>
+        <w:t>,</w:t>
       </w:r>
     </w:p>
     <w:p>
@@ -1024,28 +1126,50 @@
         <w:pStyle w:val="NormalWeb"/>
         <w:spacing w:before="0" w:beforeAutospacing="0" w:after="0" w:afterAutospacing="0"/>
         <w:rPr>
-          <w:lang w:val="en-US"/>
-        </w:rPr>
-      </w:pPr>
-      <w:r>
-        <w:rPr>
-          <w:lang w:val="en-US"/>
+          <w:lang w:val="fr-FR"/>
+        </w:rPr>
+      </w:pPr>
+      <w:r>
+        <w:rPr>
+          <w:lang w:val="fr-FR"/>
         </w:rPr>
         <w:t>UNIQUE (</w:t>
       </w:r>
       <w:proofErr w:type="spellStart"/>
       <w:r>
         <w:rPr>
-          <w:lang w:val="en-US"/>
+          <w:lang w:val="fr-FR"/>
         </w:rPr>
         <w:t>id_subgenus</w:t>
       </w:r>
       <w:proofErr w:type="spellEnd"/>
       <w:r>
         <w:rPr>
-          <w:lang w:val="en-US"/>
-        </w:rPr>
-        <w:t>, name),</w:t>
+          <w:lang w:val="fr-FR"/>
+        </w:rPr>
+        <w:t>),</w:t>
+      </w:r>
+    </w:p>
+    <w:p>
+      <w:pPr>
+        <w:pStyle w:val="NormalWeb"/>
+        <w:spacing w:before="0" w:beforeAutospacing="0" w:after="0" w:afterAutospacing="0"/>
+        <w:rPr>
+          <w:lang w:val="en-US"/>
+        </w:rPr>
+      </w:pPr>
+      <w:r>
+        <w:rPr>
+          <w:lang w:val="en-US"/>
+        </w:rPr>
+        <w:lastRenderedPageBreak/>
+        <w:t>UNIQUE (name)</w:t>
+      </w:r>
+      <w:r>
+        <w:rPr>
+          <w:lang w:val="en-US"/>
+        </w:rPr>
+        <w:t>,</w:t>
       </w:r>
     </w:p>
     <w:p>
@@ -1293,7 +1417,46 @@
         <w:rPr>
           <w:lang w:val="en-US"/>
         </w:rPr>
-        <w:t>, name),</w:t>
+        <w:t>)</w:t>
+      </w:r>
+      <w:r>
+        <w:rPr>
+          <w:lang w:val="en-US"/>
+        </w:rPr>
+        <w:t>,</w:t>
+      </w:r>
+    </w:p>
+    <w:p>
+      <w:pPr>
+        <w:pStyle w:val="NormalWeb"/>
+        <w:spacing w:before="0" w:beforeAutospacing="0" w:after="0" w:afterAutospacing="0"/>
+        <w:rPr>
+          <w:lang w:val="en-US"/>
+        </w:rPr>
+      </w:pPr>
+      <w:r>
+        <w:rPr>
+          <w:lang w:val="en-US"/>
+        </w:rPr>
+        <w:t>UNIQUE (</w:t>
+      </w:r>
+      <w:r>
+        <w:rPr>
+          <w:lang w:val="en-US"/>
+        </w:rPr>
+        <w:t>name</w:t>
+      </w:r>
+      <w:r>
+        <w:rPr>
+          <w:lang w:val="en-US"/>
+        </w:rPr>
+        <w:t>)</w:t>
+      </w:r>
+      <w:r>
+        <w:rPr>
+          <w:lang w:val="en-US"/>
+        </w:rPr>
+        <w:t>,</w:t>
       </w:r>
     </w:p>
     <w:p>
@@ -1600,7 +1763,34 @@
           <w:szCs w:val="24"/>
           <w:lang w:val="en-US" w:eastAsia="fr-BE"/>
         </w:rPr>
-        <w:t>, name),</w:t>
+        <w:t>),</w:t>
+      </w:r>
+    </w:p>
+    <w:p>
+      <w:pPr>
+        <w:pStyle w:val="NormalWeb"/>
+        <w:spacing w:before="0" w:beforeAutospacing="0" w:after="0" w:afterAutospacing="0"/>
+        <w:rPr>
+          <w:lang w:val="en-US"/>
+        </w:rPr>
+      </w:pPr>
+      <w:r>
+        <w:rPr>
+          <w:lang w:val="en-US"/>
+        </w:rPr>
+        <w:t>UNIQUE (</w:t>
+      </w:r>
+      <w:r>
+        <w:rPr>
+          <w:lang w:val="en-US"/>
+        </w:rPr>
+        <w:t>name)</w:t>
+      </w:r>
+      <w:r>
+        <w:rPr>
+          <w:lang w:val="en-US"/>
+        </w:rPr>
+        <w:t>,</w:t>
       </w:r>
     </w:p>
     <w:p>
@@ -2720,38 +2910,1276 @@
         <w:rPr>
           <w:lang w:val="en-US"/>
         </w:rPr>
+        <w:t xml:space="preserve">CREATE TABLE </w:t>
+      </w:r>
+      <w:proofErr w:type="spellStart"/>
+      <w:r>
+        <w:rPr>
+          <w:lang w:val="en-US"/>
+        </w:rPr>
+        <w:t>SpeciesRange</w:t>
+      </w:r>
+      <w:proofErr w:type="spellEnd"/>
+      <w:r>
+        <w:rPr>
+          <w:lang w:val="en-US"/>
+        </w:rPr>
+        <w:t xml:space="preserve"> (</w:t>
+      </w:r>
+    </w:p>
+    <w:p>
+      <w:pPr>
+        <w:pStyle w:val="NormalWeb"/>
+        <w:spacing w:before="0" w:beforeAutospacing="0" w:after="0" w:afterAutospacing="0"/>
+        <w:rPr>
+          <w:lang w:val="en-US"/>
+        </w:rPr>
+      </w:pPr>
+      <w:proofErr w:type="spellStart"/>
+      <w:r>
+        <w:rPr>
+          <w:lang w:val="en-US"/>
+        </w:rPr>
+        <w:t>id_speciesrange</w:t>
+      </w:r>
+      <w:proofErr w:type="spellEnd"/>
+      <w:r>
+        <w:rPr>
+          <w:lang w:val="en-US"/>
+        </w:rPr>
+        <w:t xml:space="preserve"> INT NOT NULL,</w:t>
+      </w:r>
+    </w:p>
+    <w:p>
+      <w:pPr>
+        <w:pStyle w:val="NormalWeb"/>
+        <w:spacing w:before="0" w:beforeAutospacing="0" w:after="0" w:afterAutospacing="0"/>
+        <w:rPr>
+          <w:lang w:val="en-US"/>
+        </w:rPr>
+      </w:pPr>
+      <w:proofErr w:type="spellStart"/>
+      <w:r>
+        <w:rPr>
+          <w:lang w:val="en-US"/>
+        </w:rPr>
+        <w:t>range_begin</w:t>
+      </w:r>
+      <w:proofErr w:type="spellEnd"/>
+      <w:r>
+        <w:rPr>
+          <w:lang w:val="en-US"/>
+        </w:rPr>
+        <w:t xml:space="preserve"> VARCHAR(5) NOT NULL,</w:t>
+      </w:r>
+    </w:p>
+    <w:p>
+      <w:pPr>
+        <w:pStyle w:val="NormalWeb"/>
+        <w:spacing w:before="0" w:beforeAutospacing="0" w:after="0" w:afterAutospacing="0"/>
+        <w:rPr>
+          <w:lang w:val="en-US"/>
+        </w:rPr>
+      </w:pPr>
+      <w:proofErr w:type="spellStart"/>
+      <w:r>
+        <w:rPr>
+          <w:lang w:val="en-US"/>
+        </w:rPr>
+        <w:t>range_end</w:t>
+      </w:r>
+      <w:proofErr w:type="spellEnd"/>
+      <w:r>
+        <w:rPr>
+          <w:lang w:val="en-US"/>
+        </w:rPr>
+        <w:t xml:space="preserve"> VARCHAR(5) NOT NULL,</w:t>
+      </w:r>
+    </w:p>
+    <w:p>
+      <w:pPr>
+        <w:pStyle w:val="NormalWeb"/>
+        <w:spacing w:before="0" w:beforeAutospacing="0" w:after="0" w:afterAutospacing="0"/>
+        <w:rPr>
+          <w:lang w:val="en-US"/>
+        </w:rPr>
+      </w:pPr>
+      <w:r>
+        <w:rPr>
+          <w:lang w:val="en-US"/>
+        </w:rPr>
+        <w:t>UNIQUE(</w:t>
+      </w:r>
+      <w:proofErr w:type="spellStart"/>
+      <w:r>
+        <w:rPr>
+          <w:lang w:val="en-US"/>
+        </w:rPr>
+        <w:t>id_speciesrange</w:t>
+      </w:r>
+      <w:proofErr w:type="spellEnd"/>
+      <w:r>
+        <w:rPr>
+          <w:lang w:val="en-US"/>
+        </w:rPr>
+        <w:t>),</w:t>
+      </w:r>
+    </w:p>
+    <w:p>
+      <w:pPr>
+        <w:pStyle w:val="NormalWeb"/>
+        <w:spacing w:before="0" w:beforeAutospacing="0" w:after="0" w:afterAutospacing="0"/>
+        <w:rPr>
+          <w:lang w:val="en-US"/>
+        </w:rPr>
+      </w:pPr>
+      <w:r>
+        <w:rPr>
+          <w:lang w:val="en-US"/>
+        </w:rPr>
+        <w:t>PRIMARY KEY (</w:t>
+      </w:r>
+      <w:proofErr w:type="spellStart"/>
+      <w:r>
+        <w:rPr>
+          <w:lang w:val="en-US"/>
+        </w:rPr>
+        <w:t>id_speciesrange</w:t>
+      </w:r>
+      <w:proofErr w:type="spellEnd"/>
+      <w:r>
+        <w:rPr>
+          <w:lang w:val="en-US"/>
+        </w:rPr>
+        <w:t>)</w:t>
+      </w:r>
+    </w:p>
+    <w:p>
+      <w:pPr>
+        <w:pStyle w:val="NormalWeb"/>
+        <w:spacing w:before="0" w:beforeAutospacing="0" w:after="0" w:afterAutospacing="0"/>
+        <w:rPr>
+          <w:lang w:val="en-US"/>
+        </w:rPr>
+      </w:pPr>
+      <w:r>
+        <w:rPr>
+          <w:lang w:val="en-US"/>
+        </w:rPr>
+        <w:t>);</w:t>
+      </w:r>
+    </w:p>
+    <w:p>
+      <w:pPr>
+        <w:pStyle w:val="NormalWeb"/>
+        <w:spacing w:before="0" w:beforeAutospacing="0" w:after="0" w:afterAutospacing="0"/>
+        <w:rPr>
+          <w:lang w:val="en-US"/>
+        </w:rPr>
+      </w:pPr>
+    </w:p>
+    <w:p>
+      <w:pPr>
+        <w:pStyle w:val="NormalWeb"/>
+        <w:spacing w:before="0" w:beforeAutospacing="0" w:after="0" w:afterAutospacing="0"/>
+        <w:rPr>
+          <w:lang w:val="en-US"/>
+        </w:rPr>
+      </w:pPr>
+      <w:r>
+        <w:rPr>
+          <w:lang w:val="en-US"/>
+        </w:rPr>
+        <w:t xml:space="preserve">CREATE TABLE </w:t>
+      </w:r>
+      <w:proofErr w:type="spellStart"/>
+      <w:r>
+        <w:rPr>
+          <w:lang w:val="en-US"/>
+        </w:rPr>
+        <w:t>GenusRange</w:t>
+      </w:r>
+      <w:proofErr w:type="spellEnd"/>
+      <w:r>
+        <w:rPr>
+          <w:lang w:val="en-US"/>
+        </w:rPr>
+        <w:t xml:space="preserve"> (</w:t>
+      </w:r>
+    </w:p>
+    <w:p>
+      <w:pPr>
+        <w:pStyle w:val="NormalWeb"/>
+        <w:spacing w:before="0" w:beforeAutospacing="0" w:after="0" w:afterAutospacing="0"/>
+        <w:rPr>
+          <w:lang w:val="en-US"/>
+        </w:rPr>
+      </w:pPr>
+      <w:proofErr w:type="spellStart"/>
+      <w:r>
+        <w:rPr>
+          <w:lang w:val="en-US"/>
+        </w:rPr>
+        <w:t>id_genusrange</w:t>
+      </w:r>
+      <w:proofErr w:type="spellEnd"/>
+      <w:r>
+        <w:rPr>
+          <w:lang w:val="en-US"/>
+        </w:rPr>
+        <w:t xml:space="preserve"> INT NOT NULL,</w:t>
+      </w:r>
+    </w:p>
+    <w:p>
+      <w:pPr>
+        <w:pStyle w:val="NormalWeb"/>
+        <w:spacing w:before="0" w:beforeAutospacing="0" w:after="0" w:afterAutospacing="0"/>
+        <w:rPr>
+          <w:lang w:val="en-US"/>
+        </w:rPr>
+      </w:pPr>
+      <w:proofErr w:type="spellStart"/>
+      <w:r>
+        <w:rPr>
+          <w:lang w:val="en-US"/>
+        </w:rPr>
+        <w:t>range_begin</w:t>
+      </w:r>
+      <w:proofErr w:type="spellEnd"/>
+      <w:r>
+        <w:rPr>
+          <w:lang w:val="en-US"/>
+        </w:rPr>
+        <w:t xml:space="preserve"> VARCHAR(5) NOT NULL,</w:t>
+      </w:r>
+    </w:p>
+    <w:p>
+      <w:pPr>
+        <w:pStyle w:val="NormalWeb"/>
+        <w:spacing w:before="0" w:beforeAutospacing="0" w:after="0" w:afterAutospacing="0"/>
+        <w:rPr>
+          <w:lang w:val="en-US"/>
+        </w:rPr>
+      </w:pPr>
+      <w:proofErr w:type="spellStart"/>
+      <w:r>
+        <w:rPr>
+          <w:lang w:val="en-US"/>
+        </w:rPr>
+        <w:t>range_end</w:t>
+      </w:r>
+      <w:proofErr w:type="spellEnd"/>
+      <w:r>
+        <w:rPr>
+          <w:lang w:val="en-US"/>
+        </w:rPr>
+        <w:t xml:space="preserve"> VARCHAR(5) NOT NULL,</w:t>
+      </w:r>
+    </w:p>
+    <w:p>
+      <w:pPr>
+        <w:pStyle w:val="NormalWeb"/>
+        <w:spacing w:before="0" w:beforeAutospacing="0" w:after="0" w:afterAutospacing="0"/>
+        <w:rPr>
+          <w:lang w:val="en-US"/>
+        </w:rPr>
+      </w:pPr>
+      <w:r>
+        <w:rPr>
+          <w:lang w:val="en-US"/>
+        </w:rPr>
+        <w:t>UNIQUE(</w:t>
+      </w:r>
+      <w:proofErr w:type="spellStart"/>
+      <w:r>
+        <w:rPr>
+          <w:lang w:val="en-US"/>
+        </w:rPr>
+        <w:t>id_genusrange</w:t>
+      </w:r>
+      <w:proofErr w:type="spellEnd"/>
+      <w:r>
+        <w:rPr>
+          <w:lang w:val="en-US"/>
+        </w:rPr>
+        <w:t>),</w:t>
+      </w:r>
+    </w:p>
+    <w:p>
+      <w:pPr>
+        <w:pStyle w:val="NormalWeb"/>
+        <w:spacing w:before="0" w:beforeAutospacing="0" w:after="0" w:afterAutospacing="0"/>
+        <w:rPr>
+          <w:lang w:val="en-US"/>
+        </w:rPr>
+      </w:pPr>
+      <w:r>
+        <w:rPr>
+          <w:lang w:val="en-US"/>
+        </w:rPr>
+        <w:t>PRIMARY KEY (</w:t>
+      </w:r>
+      <w:proofErr w:type="spellStart"/>
+      <w:r>
+        <w:rPr>
+          <w:lang w:val="en-US"/>
+        </w:rPr>
+        <w:t>id_genusrange</w:t>
+      </w:r>
+      <w:proofErr w:type="spellEnd"/>
+      <w:r>
+        <w:rPr>
+          <w:lang w:val="en-US"/>
+        </w:rPr>
+        <w:t>)</w:t>
+      </w:r>
+    </w:p>
+    <w:p>
+      <w:pPr>
+        <w:pStyle w:val="NormalWeb"/>
+        <w:spacing w:before="0" w:beforeAutospacing="0" w:after="0" w:afterAutospacing="0"/>
+        <w:rPr>
+          <w:lang w:val="en-US"/>
+        </w:rPr>
+      </w:pPr>
+      <w:r>
+        <w:rPr>
+          <w:lang w:val="en-US"/>
+        </w:rPr>
+        <w:t>);</w:t>
+      </w:r>
+    </w:p>
+    <w:p>
+      <w:pPr>
+        <w:pStyle w:val="NormalWeb"/>
+        <w:spacing w:before="0" w:beforeAutospacing="0" w:after="0" w:afterAutospacing="0"/>
+        <w:rPr>
+          <w:lang w:val="en-US"/>
+        </w:rPr>
+      </w:pPr>
+    </w:p>
+    <w:p>
+      <w:pPr>
+        <w:pStyle w:val="NormalWeb"/>
+        <w:spacing w:before="0" w:beforeAutospacing="0" w:after="0" w:afterAutospacing="0"/>
+        <w:rPr>
+          <w:lang w:val="en-US"/>
+        </w:rPr>
+      </w:pPr>
+      <w:r>
+        <w:rPr>
+          <w:lang w:val="en-US"/>
+        </w:rPr>
+        <w:t>CREATE TABLE Box (</w:t>
+      </w:r>
+    </w:p>
+    <w:p>
+      <w:pPr>
+        <w:pStyle w:val="NormalWeb"/>
+        <w:spacing w:before="0" w:beforeAutospacing="0" w:after="0" w:afterAutospacing="0"/>
+        <w:rPr>
+          <w:lang w:val="en-US"/>
+        </w:rPr>
+      </w:pPr>
+      <w:proofErr w:type="spellStart"/>
+      <w:r>
+        <w:rPr>
+          <w:lang w:val="en-US"/>
+        </w:rPr>
+        <w:t>id_box</w:t>
+      </w:r>
+      <w:proofErr w:type="spellEnd"/>
+      <w:r>
+        <w:rPr>
+          <w:lang w:val="en-US"/>
+        </w:rPr>
+        <w:t xml:space="preserve"> INT NOT NULL,</w:t>
+      </w:r>
+    </w:p>
+    <w:p>
+      <w:pPr>
+        <w:pStyle w:val="NormalWeb"/>
+        <w:spacing w:before="0" w:beforeAutospacing="0" w:after="0" w:afterAutospacing="0"/>
+        <w:rPr>
+          <w:lang w:val="en-US"/>
+        </w:rPr>
+      </w:pPr>
+      <w:proofErr w:type="spellStart"/>
+      <w:r>
+        <w:rPr>
+          <w:lang w:val="en-US"/>
+        </w:rPr>
+        <w:t>population_id</w:t>
+      </w:r>
+      <w:proofErr w:type="spellEnd"/>
+      <w:r>
+        <w:rPr>
+          <w:lang w:val="en-US"/>
+        </w:rPr>
+        <w:t xml:space="preserve"> INT NOT NULL,</w:t>
+      </w:r>
+    </w:p>
+    <w:p>
+      <w:pPr>
+        <w:pStyle w:val="NormalWeb"/>
+        <w:spacing w:before="0" w:beforeAutospacing="0" w:after="0" w:afterAutospacing="0"/>
+        <w:rPr>
+          <w:lang w:val="en-US"/>
+        </w:rPr>
+      </w:pPr>
+      <w:r>
+        <w:rPr>
+          <w:lang w:val="en-US"/>
+        </w:rPr>
+        <w:t>location VARCHAR(50),</w:t>
+      </w:r>
+    </w:p>
+    <w:p>
+      <w:pPr>
+        <w:pStyle w:val="NormalWeb"/>
+        <w:spacing w:before="0" w:beforeAutospacing="0" w:after="0" w:afterAutospacing="0"/>
+        <w:rPr>
+          <w:lang w:val="en-US"/>
+        </w:rPr>
+      </w:pPr>
+      <w:proofErr w:type="spellStart"/>
+      <w:r>
+        <w:rPr>
+          <w:lang w:val="en-US"/>
+        </w:rPr>
+        <w:t>speciesrange_id</w:t>
+      </w:r>
+      <w:proofErr w:type="spellEnd"/>
+      <w:r>
+        <w:rPr>
+          <w:lang w:val="en-US"/>
+        </w:rPr>
+        <w:t xml:space="preserve"> INT,</w:t>
+      </w:r>
+    </w:p>
+    <w:p>
+      <w:pPr>
+        <w:pStyle w:val="NormalWeb"/>
+        <w:spacing w:before="0" w:beforeAutospacing="0" w:after="0" w:afterAutospacing="0"/>
+        <w:rPr>
+          <w:lang w:val="en-US"/>
+        </w:rPr>
+      </w:pPr>
+      <w:proofErr w:type="spellStart"/>
+      <w:r>
+        <w:rPr>
+          <w:lang w:val="en-US"/>
+        </w:rPr>
+        <w:t>genusrange_id</w:t>
+      </w:r>
+      <w:proofErr w:type="spellEnd"/>
+      <w:r>
+        <w:rPr>
+          <w:lang w:val="en-US"/>
+        </w:rPr>
+        <w:t xml:space="preserve"> INT,</w:t>
+      </w:r>
+    </w:p>
+    <w:p>
+      <w:pPr>
+        <w:pStyle w:val="NormalWeb"/>
+        <w:spacing w:before="0" w:beforeAutospacing="0" w:after="0" w:afterAutospacing="0"/>
+        <w:rPr>
+          <w:lang w:val="en-US"/>
+        </w:rPr>
+      </w:pPr>
+      <w:r>
+        <w:rPr>
+          <w:lang w:val="en-US"/>
+        </w:rPr>
+        <w:t>museum VARCHAR(50),</w:t>
+      </w:r>
+    </w:p>
+    <w:p>
+      <w:pPr>
+        <w:pStyle w:val="NormalWeb"/>
+        <w:spacing w:before="0" w:beforeAutospacing="0" w:after="0" w:afterAutospacing="0"/>
+        <w:rPr>
+          <w:lang w:val="en-US"/>
+        </w:rPr>
+      </w:pPr>
+      <w:r>
+        <w:rPr>
+          <w:lang w:val="en-US"/>
+        </w:rPr>
+        <w:t xml:space="preserve">paratypes INT, </w:t>
+      </w:r>
+    </w:p>
+    <w:p>
+      <w:pPr>
+        <w:pStyle w:val="NormalWeb"/>
+        <w:spacing w:before="0" w:beforeAutospacing="0" w:after="0" w:afterAutospacing="0"/>
+        <w:rPr>
+          <w:lang w:val="en-US"/>
+        </w:rPr>
+      </w:pPr>
+      <w:r>
+        <w:rPr>
+          <w:lang w:val="en-US"/>
+        </w:rPr>
+        <w:t xml:space="preserve">types INT, </w:t>
+      </w:r>
+    </w:p>
+    <w:p>
+      <w:pPr>
+        <w:pStyle w:val="NormalWeb"/>
+        <w:spacing w:before="0" w:beforeAutospacing="0" w:after="0" w:afterAutospacing="0"/>
+        <w:rPr>
+          <w:lang w:val="en-US"/>
+        </w:rPr>
+      </w:pPr>
+      <w:r>
+        <w:rPr>
+          <w:lang w:val="en-US"/>
+        </w:rPr>
+        <w:t>UNIQUE(</w:t>
+      </w:r>
+      <w:proofErr w:type="spellStart"/>
+      <w:r>
+        <w:rPr>
+          <w:lang w:val="en-US"/>
+        </w:rPr>
+        <w:t>id_box</w:t>
+      </w:r>
+      <w:proofErr w:type="spellEnd"/>
+      <w:r>
+        <w:rPr>
+          <w:lang w:val="en-US"/>
+        </w:rPr>
+        <w:t>),</w:t>
+      </w:r>
+    </w:p>
+    <w:p>
+      <w:pPr>
+        <w:pStyle w:val="NormalWeb"/>
+        <w:spacing w:before="0" w:beforeAutospacing="0" w:after="0" w:afterAutospacing="0"/>
+        <w:rPr>
+          <w:lang w:val="en-US"/>
+        </w:rPr>
+      </w:pPr>
+      <w:r>
+        <w:rPr>
+          <w:lang w:val="en-US"/>
+        </w:rPr>
+        <w:t>PRIMARY KEY (</w:t>
+      </w:r>
+      <w:proofErr w:type="spellStart"/>
+      <w:r>
+        <w:rPr>
+          <w:lang w:val="en-US"/>
+        </w:rPr>
+        <w:t>id_box</w:t>
+      </w:r>
+      <w:proofErr w:type="spellEnd"/>
+      <w:r>
+        <w:rPr>
+          <w:lang w:val="en-US"/>
+        </w:rPr>
+        <w:t>),</w:t>
+      </w:r>
+    </w:p>
+    <w:p>
+      <w:pPr>
+        <w:pStyle w:val="NormalWeb"/>
+        <w:spacing w:before="0" w:beforeAutospacing="0" w:after="0" w:afterAutospacing="0"/>
+        <w:rPr>
+          <w:lang w:val="en-US"/>
+        </w:rPr>
+      </w:pPr>
+      <w:r>
+        <w:rPr>
+          <w:lang w:val="en-US"/>
+        </w:rPr>
+        <w:t>FOREIGN KEY (</w:t>
+      </w:r>
+      <w:proofErr w:type="spellStart"/>
+      <w:r>
+        <w:rPr>
+          <w:lang w:val="en-US"/>
+        </w:rPr>
+        <w:t>population_id</w:t>
+      </w:r>
+      <w:proofErr w:type="spellEnd"/>
+      <w:r>
+        <w:rPr>
+          <w:lang w:val="en-US"/>
+        </w:rPr>
+        <w:t>) REFERENCES Population(</w:t>
+      </w:r>
+      <w:proofErr w:type="spellStart"/>
+      <w:r>
+        <w:rPr>
+          <w:lang w:val="en-US"/>
+        </w:rPr>
+        <w:t>id_population</w:t>
+      </w:r>
+      <w:proofErr w:type="spellEnd"/>
+      <w:r>
+        <w:rPr>
+          <w:lang w:val="en-US"/>
+        </w:rPr>
+        <w:t>),</w:t>
+      </w:r>
+    </w:p>
+    <w:p>
+      <w:pPr>
+        <w:pStyle w:val="NormalWeb"/>
+        <w:spacing w:before="0" w:beforeAutospacing="0" w:after="0" w:afterAutospacing="0"/>
+        <w:rPr>
+          <w:lang w:val="en-US"/>
+        </w:rPr>
+      </w:pPr>
+      <w:r>
+        <w:rPr>
+          <w:lang w:val="en-US"/>
+        </w:rPr>
+        <w:t>FOREIGN KEY (</w:t>
+      </w:r>
+      <w:proofErr w:type="spellStart"/>
+      <w:r>
+        <w:rPr>
+          <w:lang w:val="en-US"/>
+        </w:rPr>
+        <w:t>speciesrange_id</w:t>
+      </w:r>
+      <w:proofErr w:type="spellEnd"/>
+      <w:r>
+        <w:rPr>
+          <w:lang w:val="en-US"/>
+        </w:rPr>
+        <w:t xml:space="preserve">) REFERENCES </w:t>
+      </w:r>
+      <w:proofErr w:type="spellStart"/>
+      <w:r>
+        <w:rPr>
+          <w:lang w:val="en-US"/>
+        </w:rPr>
+        <w:t>SpeciesRange</w:t>
+      </w:r>
+      <w:proofErr w:type="spellEnd"/>
+      <w:r>
+        <w:rPr>
+          <w:lang w:val="en-US"/>
+        </w:rPr>
+        <w:t>(</w:t>
+      </w:r>
+      <w:proofErr w:type="spellStart"/>
+      <w:r>
+        <w:rPr>
+          <w:lang w:val="en-US"/>
+        </w:rPr>
+        <w:t>id_speciesrange</w:t>
+      </w:r>
+      <w:proofErr w:type="spellEnd"/>
+      <w:r>
+        <w:rPr>
+          <w:lang w:val="en-US"/>
+        </w:rPr>
+        <w:t>),</w:t>
+      </w:r>
+    </w:p>
+    <w:p>
+      <w:pPr>
+        <w:pStyle w:val="NormalWeb"/>
+        <w:spacing w:before="0" w:beforeAutospacing="0" w:after="0" w:afterAutospacing="0"/>
+        <w:rPr>
+          <w:lang w:val="en-US"/>
+        </w:rPr>
+      </w:pPr>
+      <w:r>
+        <w:rPr>
+          <w:lang w:val="en-US"/>
+        </w:rPr>
+        <w:t>FOREIGN KEY (</w:t>
+      </w:r>
+      <w:proofErr w:type="spellStart"/>
+      <w:r>
+        <w:rPr>
+          <w:lang w:val="en-US"/>
+        </w:rPr>
+        <w:t>genusrange_id</w:t>
+      </w:r>
+      <w:proofErr w:type="spellEnd"/>
+      <w:r>
+        <w:rPr>
+          <w:lang w:val="en-US"/>
+        </w:rPr>
+        <w:t xml:space="preserve">) REFERENCES </w:t>
+      </w:r>
+      <w:proofErr w:type="spellStart"/>
+      <w:r>
+        <w:rPr>
+          <w:lang w:val="en-US"/>
+        </w:rPr>
+        <w:t>GenusRange</w:t>
+      </w:r>
+      <w:proofErr w:type="spellEnd"/>
+      <w:r>
+        <w:rPr>
+          <w:lang w:val="en-US"/>
+        </w:rPr>
+        <w:t>(</w:t>
+      </w:r>
+      <w:proofErr w:type="spellStart"/>
+      <w:r>
+        <w:rPr>
+          <w:lang w:val="en-US"/>
+        </w:rPr>
+        <w:t>id_genusrange</w:t>
+      </w:r>
+      <w:proofErr w:type="spellEnd"/>
+      <w:r>
+        <w:rPr>
+          <w:lang w:val="en-US"/>
+        </w:rPr>
+        <w:t>)</w:t>
+      </w:r>
+    </w:p>
+    <w:p>
+      <w:pPr>
+        <w:pStyle w:val="NormalWeb"/>
+        <w:spacing w:before="0" w:beforeAutospacing="0" w:after="0" w:afterAutospacing="0"/>
+        <w:rPr>
+          <w:lang w:val="en-US"/>
+        </w:rPr>
+      </w:pPr>
+      <w:r>
+        <w:rPr>
+          <w:lang w:val="en-US"/>
+        </w:rPr>
+        <w:t>);</w:t>
+      </w:r>
+    </w:p>
+    <w:p>
+      <w:pPr>
+        <w:pStyle w:val="NormalWeb"/>
+        <w:spacing w:before="0" w:beforeAutospacing="0" w:after="0" w:afterAutospacing="0"/>
+        <w:rPr>
+          <w:lang w:val="en-US"/>
+        </w:rPr>
+      </w:pPr>
+    </w:p>
+    <w:p>
+      <w:pPr>
+        <w:pStyle w:val="NormalWeb"/>
+        <w:spacing w:before="0" w:beforeAutospacing="0" w:after="0" w:afterAutospacing="0"/>
+        <w:rPr>
+          <w:lang w:val="en-US"/>
+        </w:rPr>
+      </w:pPr>
+      <w:r>
+        <w:rPr>
+          <w:lang w:val="en-US"/>
+        </w:rPr>
+        <w:t xml:space="preserve">CREATE TABLE </w:t>
+      </w:r>
+      <w:proofErr w:type="spellStart"/>
+      <w:r>
+        <w:rPr>
+          <w:lang w:val="en-US"/>
+        </w:rPr>
+        <w:t>CollectionBox</w:t>
+      </w:r>
+      <w:proofErr w:type="spellEnd"/>
+      <w:r>
+        <w:rPr>
+          <w:lang w:val="en-US"/>
+        </w:rPr>
+        <w:t xml:space="preserve"> (</w:t>
+      </w:r>
+    </w:p>
+    <w:p>
+      <w:pPr>
+        <w:pStyle w:val="NormalWeb"/>
+        <w:spacing w:before="0" w:beforeAutospacing="0" w:after="0" w:afterAutospacing="0"/>
+        <w:rPr>
+          <w:lang w:val="en-US"/>
+        </w:rPr>
+      </w:pPr>
+      <w:proofErr w:type="spellStart"/>
+      <w:r>
+        <w:rPr>
+          <w:lang w:val="en-US"/>
+        </w:rPr>
+        <w:t>collection_id</w:t>
+      </w:r>
+      <w:proofErr w:type="spellEnd"/>
+      <w:r>
+        <w:rPr>
+          <w:lang w:val="en-US"/>
+        </w:rPr>
+        <w:t xml:space="preserve"> INT NOT NULL,</w:t>
+      </w:r>
+    </w:p>
+    <w:p>
+      <w:pPr>
+        <w:pStyle w:val="NormalWeb"/>
+        <w:spacing w:before="0" w:beforeAutospacing="0" w:after="0" w:afterAutospacing="0"/>
+        <w:rPr>
+          <w:lang w:val="en-US"/>
+        </w:rPr>
+      </w:pPr>
+      <w:proofErr w:type="spellStart"/>
+      <w:r>
+        <w:rPr>
+          <w:lang w:val="en-US"/>
+        </w:rPr>
+        <w:t>box_id</w:t>
+      </w:r>
+      <w:proofErr w:type="spellEnd"/>
+      <w:r>
+        <w:rPr>
+          <w:lang w:val="en-US"/>
+        </w:rPr>
+        <w:t xml:space="preserve"> INT NOT NULL,</w:t>
+      </w:r>
+    </w:p>
+    <w:p>
+      <w:pPr>
+        <w:pStyle w:val="NormalWeb"/>
+        <w:spacing w:before="0" w:beforeAutospacing="0" w:after="0" w:afterAutospacing="0"/>
+        <w:rPr>
+          <w:lang w:val="en-US"/>
+        </w:rPr>
+      </w:pPr>
+      <w:r>
+        <w:rPr>
+          <w:lang w:val="en-US"/>
+        </w:rPr>
+        <w:t>PRIMARY KEY(</w:t>
+      </w:r>
+      <w:proofErr w:type="spellStart"/>
+      <w:r>
+        <w:rPr>
+          <w:lang w:val="en-US"/>
+        </w:rPr>
+        <w:t>collection_id</w:t>
+      </w:r>
+      <w:proofErr w:type="spellEnd"/>
+      <w:r>
+        <w:rPr>
+          <w:lang w:val="en-US"/>
+        </w:rPr>
+        <w:t xml:space="preserve">, </w:t>
+      </w:r>
+      <w:proofErr w:type="spellStart"/>
+      <w:r>
+        <w:rPr>
+          <w:lang w:val="en-US"/>
+        </w:rPr>
+        <w:t>box_id</w:t>
+      </w:r>
+      <w:proofErr w:type="spellEnd"/>
+      <w:r>
+        <w:rPr>
+          <w:lang w:val="en-US"/>
+        </w:rPr>
+        <w:t>),</w:t>
+      </w:r>
+    </w:p>
+    <w:p>
+      <w:pPr>
+        <w:pStyle w:val="NormalWeb"/>
+        <w:spacing w:before="0" w:beforeAutospacing="0" w:after="0" w:afterAutospacing="0"/>
+      </w:pPr>
+      <w:r>
+        <w:t xml:space="preserve">CONSTRAINT </w:t>
+      </w:r>
+      <w:proofErr w:type="spellStart"/>
+      <w:r>
+        <w:t>UC_CollectionBox</w:t>
+      </w:r>
+      <w:proofErr w:type="spellEnd"/>
+      <w:r>
+        <w:t xml:space="preserve"> UNIQUE (</w:t>
+      </w:r>
+      <w:proofErr w:type="spellStart"/>
+      <w:r>
+        <w:t>collection_id</w:t>
+      </w:r>
+      <w:proofErr w:type="spellEnd"/>
+      <w:r>
+        <w:t xml:space="preserve">, </w:t>
+      </w:r>
+      <w:proofErr w:type="spellStart"/>
+      <w:r>
+        <w:t>box_id</w:t>
+      </w:r>
+      <w:proofErr w:type="spellEnd"/>
+      <w:r>
+        <w:t>)</w:t>
+      </w:r>
+    </w:p>
+    <w:p>
+      <w:pPr>
+        <w:pStyle w:val="NormalWeb"/>
+        <w:spacing w:before="0" w:beforeAutospacing="0" w:after="0" w:afterAutospacing="0"/>
+        <w:rPr>
+          <w:lang w:val="en-US"/>
+        </w:rPr>
+      </w:pPr>
+      <w:r>
+        <w:rPr>
+          <w:lang w:val="en-US"/>
+        </w:rPr>
+        <w:t>)</w:t>
+      </w:r>
+    </w:p>
+    <w:p>
+      <w:pPr>
+        <w:pStyle w:val="NormalWeb"/>
+        <w:spacing w:before="0" w:beforeAutospacing="0" w:after="0" w:afterAutospacing="0"/>
+        <w:rPr>
+          <w:lang w:val="en-US"/>
+        </w:rPr>
+      </w:pPr>
+    </w:p>
+    <w:p>
+      <w:pPr>
+        <w:pStyle w:val="NormalWeb"/>
+        <w:spacing w:before="0" w:beforeAutospacing="0" w:after="0" w:afterAutospacing="0"/>
+        <w:rPr>
+          <w:lang w:val="en-US"/>
+        </w:rPr>
+      </w:pPr>
+      <w:r>
+        <w:rPr>
+          <w:lang w:val="en-US"/>
+        </w:rPr>
+        <w:t xml:space="preserve">CREATE TABLE </w:t>
+      </w:r>
+      <w:proofErr w:type="spellStart"/>
+      <w:r>
+        <w:rPr>
+          <w:lang w:val="en-US"/>
+        </w:rPr>
+        <w:t>Individu</w:t>
+      </w:r>
+      <w:proofErr w:type="spellEnd"/>
+      <w:r>
+        <w:rPr>
+          <w:lang w:val="en-US"/>
+        </w:rPr>
+        <w:t xml:space="preserve"> (</w:t>
+      </w:r>
+    </w:p>
+    <w:p>
+      <w:pPr>
+        <w:pStyle w:val="NormalWeb"/>
+        <w:spacing w:before="0" w:beforeAutospacing="0" w:after="0" w:afterAutospacing="0"/>
+        <w:rPr>
+          <w:lang w:val="en-US"/>
+        </w:rPr>
+      </w:pPr>
+      <w:proofErr w:type="spellStart"/>
+      <w:r>
+        <w:rPr>
+          <w:lang w:val="en-US"/>
+        </w:rPr>
+        <w:t>id_individu</w:t>
+      </w:r>
+      <w:proofErr w:type="spellEnd"/>
+      <w:r>
+        <w:rPr>
+          <w:lang w:val="en-US"/>
+        </w:rPr>
+        <w:t xml:space="preserve"> INT NOT NULL,</w:t>
+      </w:r>
+    </w:p>
+    <w:p>
+      <w:pPr>
+        <w:pStyle w:val="NormalWeb"/>
+        <w:spacing w:before="0" w:beforeAutospacing="0" w:after="0" w:afterAutospacing="0"/>
+        <w:rPr>
+          <w:lang w:val="en-US"/>
+        </w:rPr>
+      </w:pPr>
+      <w:proofErr w:type="spellStart"/>
+      <w:r>
+        <w:rPr>
+          <w:lang w:val="en-US"/>
+        </w:rPr>
+        <w:t>box_id</w:t>
+      </w:r>
+      <w:proofErr w:type="spellEnd"/>
+      <w:r>
+        <w:rPr>
+          <w:lang w:val="en-US"/>
+        </w:rPr>
+        <w:t xml:space="preserve"> INT NOT NULL,</w:t>
+      </w:r>
+    </w:p>
+    <w:p>
+      <w:pPr>
+        <w:pStyle w:val="NormalWeb"/>
+        <w:spacing w:before="0" w:beforeAutospacing="0" w:after="0" w:afterAutospacing="0"/>
+        <w:rPr>
+          <w:lang w:val="en-US"/>
+        </w:rPr>
+      </w:pPr>
+      <w:proofErr w:type="spellStart"/>
+      <w:r>
+        <w:rPr>
+          <w:lang w:val="en-US"/>
+        </w:rPr>
+        <w:t>population_id</w:t>
+      </w:r>
+      <w:proofErr w:type="spellEnd"/>
+      <w:r>
+        <w:rPr>
+          <w:lang w:val="en-US"/>
+        </w:rPr>
+        <w:t xml:space="preserve"> INT NOT NULL,</w:t>
+      </w:r>
+    </w:p>
+    <w:p>
+      <w:pPr>
+        <w:pStyle w:val="NormalWeb"/>
+        <w:spacing w:before="0" w:beforeAutospacing="0" w:after="0" w:afterAutospacing="0"/>
+        <w:rPr>
+          <w:lang w:val="en-US"/>
+        </w:rPr>
+      </w:pPr>
+      <w:r>
+        <w:rPr>
+          <w:lang w:val="en-US"/>
+        </w:rPr>
         <w:lastRenderedPageBreak/>
-        <w:t xml:space="preserve">CREATE TABLE </w:t>
-      </w:r>
-      <w:proofErr w:type="spellStart"/>
-      <w:r>
-        <w:rPr>
-          <w:lang w:val="en-US"/>
-        </w:rPr>
-        <w:t>SpeciesRange</w:t>
-      </w:r>
-      <w:proofErr w:type="spellEnd"/>
-      <w:r>
-        <w:rPr>
-          <w:lang w:val="en-US"/>
-        </w:rPr>
-        <w:t xml:space="preserve"> (</w:t>
-      </w:r>
-    </w:p>
-    <w:p>
-      <w:pPr>
-        <w:pStyle w:val="NormalWeb"/>
-        <w:spacing w:before="0" w:beforeAutospacing="0" w:after="0" w:afterAutospacing="0"/>
-        <w:rPr>
-          <w:lang w:val="en-US"/>
-        </w:rPr>
-      </w:pPr>
-      <w:proofErr w:type="spellStart"/>
-      <w:r>
-        <w:rPr>
-          <w:lang w:val="en-US"/>
-        </w:rPr>
-        <w:t>id_speciesrange</w:t>
+        <w:t>continent VARCHAR(50),</w:t>
+      </w:r>
+    </w:p>
+    <w:p>
+      <w:pPr>
+        <w:pStyle w:val="NormalWeb"/>
+        <w:spacing w:before="0" w:beforeAutospacing="0" w:after="0" w:afterAutospacing="0"/>
+        <w:rPr>
+          <w:lang w:val="en-US"/>
+        </w:rPr>
+      </w:pPr>
+      <w:r>
+        <w:rPr>
+          <w:lang w:val="en-US"/>
+        </w:rPr>
+        <w:t xml:space="preserve">country VARCHAR(50), </w:t>
+      </w:r>
+    </w:p>
+    <w:p>
+      <w:pPr>
+        <w:pStyle w:val="NormalWeb"/>
+        <w:spacing w:before="0" w:beforeAutospacing="0" w:after="0" w:afterAutospacing="0"/>
+        <w:rPr>
+          <w:lang w:val="en-US"/>
+        </w:rPr>
+      </w:pPr>
+      <w:r>
+        <w:rPr>
+          <w:lang w:val="en-US"/>
+        </w:rPr>
+        <w:t>ecozone VARCHAR(50),</w:t>
+      </w:r>
+    </w:p>
+    <w:p>
+      <w:pPr>
+        <w:pStyle w:val="NormalWeb"/>
+        <w:spacing w:before="0" w:beforeAutospacing="0" w:after="0" w:afterAutospacing="0"/>
+        <w:rPr>
+          <w:lang w:val="en-US"/>
+        </w:rPr>
+      </w:pPr>
+      <w:r>
+        <w:rPr>
+          <w:lang w:val="en-US"/>
+        </w:rPr>
+        <w:t>UNIQUE (</w:t>
+      </w:r>
+      <w:proofErr w:type="spellStart"/>
+      <w:r>
+        <w:rPr>
+          <w:lang w:val="en-US"/>
+        </w:rPr>
+        <w:t>id_individu</w:t>
+      </w:r>
+      <w:proofErr w:type="spellEnd"/>
+      <w:r>
+        <w:rPr>
+          <w:lang w:val="en-US"/>
+        </w:rPr>
+        <w:t>),</w:t>
+      </w:r>
+    </w:p>
+    <w:p>
+      <w:pPr>
+        <w:pStyle w:val="NormalWeb"/>
+        <w:spacing w:before="0" w:beforeAutospacing="0" w:after="0" w:afterAutospacing="0"/>
+        <w:rPr>
+          <w:lang w:val="en-US"/>
+        </w:rPr>
+      </w:pPr>
+      <w:r>
+        <w:rPr>
+          <w:lang w:val="en-US"/>
+        </w:rPr>
+        <w:t>PRIMARY KEY (</w:t>
+      </w:r>
+      <w:proofErr w:type="spellStart"/>
+      <w:r>
+        <w:rPr>
+          <w:lang w:val="en-US"/>
+        </w:rPr>
+        <w:t>id_individu</w:t>
+      </w:r>
+      <w:proofErr w:type="spellEnd"/>
+      <w:r>
+        <w:rPr>
+          <w:lang w:val="en-US"/>
+        </w:rPr>
+        <w:t>),</w:t>
+      </w:r>
+    </w:p>
+    <w:p>
+      <w:pPr>
+        <w:pStyle w:val="NormalWeb"/>
+        <w:spacing w:before="0" w:beforeAutospacing="0" w:after="0" w:afterAutospacing="0"/>
+        <w:rPr>
+          <w:lang w:val="en-US"/>
+        </w:rPr>
+      </w:pPr>
+      <w:r>
+        <w:rPr>
+          <w:lang w:val="en-US"/>
+        </w:rPr>
+        <w:t>FOREIGN KEY (</w:t>
+      </w:r>
+      <w:proofErr w:type="spellStart"/>
+      <w:r>
+        <w:rPr>
+          <w:lang w:val="en-US"/>
+        </w:rPr>
+        <w:t>box_id</w:t>
+      </w:r>
+      <w:proofErr w:type="spellEnd"/>
+      <w:r>
+        <w:rPr>
+          <w:lang w:val="en-US"/>
+        </w:rPr>
+        <w:t>) REFERENCES Box(</w:t>
+      </w:r>
+      <w:proofErr w:type="spellStart"/>
+      <w:r>
+        <w:rPr>
+          <w:lang w:val="en-US"/>
+        </w:rPr>
+        <w:t>id_box</w:t>
+      </w:r>
+      <w:proofErr w:type="spellEnd"/>
+      <w:r>
+        <w:rPr>
+          <w:lang w:val="en-US"/>
+        </w:rPr>
+        <w:t>),</w:t>
+      </w:r>
+    </w:p>
+    <w:p>
+      <w:pPr>
+        <w:pStyle w:val="NormalWeb"/>
+        <w:spacing w:before="0" w:beforeAutospacing="0" w:after="0" w:afterAutospacing="0"/>
+        <w:rPr>
+          <w:lang w:val="en-US"/>
+        </w:rPr>
+      </w:pPr>
+      <w:r>
+        <w:rPr>
+          <w:lang w:val="en-US"/>
+        </w:rPr>
+        <w:t>FOREIGN KEY (</w:t>
+      </w:r>
+      <w:proofErr w:type="spellStart"/>
+      <w:r>
+        <w:rPr>
+          <w:lang w:val="en-US"/>
+        </w:rPr>
+        <w:t>population_id</w:t>
+      </w:r>
+      <w:proofErr w:type="spellEnd"/>
+      <w:r>
+        <w:rPr>
+          <w:lang w:val="en-US"/>
+        </w:rPr>
+        <w:t>) REFERENCES Population(</w:t>
+      </w:r>
+      <w:proofErr w:type="spellStart"/>
+      <w:r>
+        <w:rPr>
+          <w:lang w:val="en-US"/>
+        </w:rPr>
+        <w:t>id_population</w:t>
+      </w:r>
+      <w:proofErr w:type="spellEnd"/>
+      <w:r>
+        <w:rPr>
+          <w:lang w:val="en-US"/>
+        </w:rPr>
+        <w:t>)</w:t>
+      </w:r>
+    </w:p>
+    <w:p>
+      <w:pPr>
+        <w:pStyle w:val="NormalWeb"/>
+        <w:spacing w:before="0" w:beforeAutospacing="0" w:after="0" w:afterAutospacing="0"/>
+        <w:rPr>
+          <w:lang w:val="en-US"/>
+        </w:rPr>
+      </w:pPr>
+      <w:r>
+        <w:rPr>
+          <w:lang w:val="en-US"/>
+        </w:rPr>
+        <w:t>);</w:t>
+      </w:r>
+    </w:p>
+    <w:p>
+      <w:pPr>
+        <w:pStyle w:val="NormalWeb"/>
+        <w:spacing w:before="0" w:beforeAutospacing="0" w:after="0" w:afterAutospacing="0"/>
+        <w:rPr>
+          <w:lang w:val="en-US"/>
+        </w:rPr>
+      </w:pPr>
+    </w:p>
+    <w:p>
+      <w:pPr>
+        <w:pStyle w:val="NormalWeb"/>
+        <w:spacing w:before="0" w:beforeAutospacing="0" w:after="0" w:afterAutospacing="0"/>
+        <w:rPr>
+          <w:lang w:val="en-US"/>
+        </w:rPr>
+      </w:pPr>
+      <w:r>
+        <w:rPr>
+          <w:lang w:val="en-US"/>
+        </w:rPr>
+        <w:t>CREATE TABLE Loaner (</w:t>
+      </w:r>
+    </w:p>
+    <w:p>
+      <w:pPr>
+        <w:pStyle w:val="NormalWeb"/>
+        <w:spacing w:before="0" w:beforeAutospacing="0" w:after="0" w:afterAutospacing="0"/>
+        <w:rPr>
+          <w:lang w:val="en-US"/>
+        </w:rPr>
+      </w:pPr>
+      <w:proofErr w:type="spellStart"/>
+      <w:r>
+        <w:rPr>
+          <w:lang w:val="en-US"/>
+        </w:rPr>
+        <w:t>id_loaner</w:t>
       </w:r>
       <w:proofErr w:type="spellEnd"/>
       <w:r>
@@ -2769,64 +4197,63 @@
           <w:lang w:val="en-US"/>
         </w:rPr>
       </w:pPr>
-      <w:proofErr w:type="spellStart"/>
-      <w:r>
-        <w:rPr>
-          <w:lang w:val="en-US"/>
-        </w:rPr>
-        <w:t>range_begin</w:t>
-      </w:r>
-      <w:proofErr w:type="spellEnd"/>
-      <w:r>
-        <w:rPr>
-          <w:lang w:val="en-US"/>
-        </w:rPr>
-        <w:t xml:space="preserve"> VARCHAR(5) NOT NULL,</w:t>
-      </w:r>
-    </w:p>
-    <w:p>
-      <w:pPr>
-        <w:pStyle w:val="NormalWeb"/>
-        <w:spacing w:before="0" w:beforeAutospacing="0" w:after="0" w:afterAutospacing="0"/>
-        <w:rPr>
-          <w:lang w:val="en-US"/>
-        </w:rPr>
-      </w:pPr>
-      <w:proofErr w:type="spellStart"/>
-      <w:r>
-        <w:rPr>
-          <w:lang w:val="en-US"/>
-        </w:rPr>
-        <w:t>range_end</w:t>
-      </w:r>
-      <w:proofErr w:type="spellEnd"/>
-      <w:r>
-        <w:rPr>
-          <w:lang w:val="en-US"/>
-        </w:rPr>
-        <w:t xml:space="preserve"> VARCHAR(5) NOT NULL,</w:t>
-      </w:r>
-    </w:p>
-    <w:p>
-      <w:pPr>
-        <w:pStyle w:val="NormalWeb"/>
-        <w:spacing w:before="0" w:beforeAutospacing="0" w:after="0" w:afterAutospacing="0"/>
-        <w:rPr>
-          <w:lang w:val="en-US"/>
-        </w:rPr>
-      </w:pPr>
-      <w:r>
-        <w:rPr>
-          <w:lang w:val="en-US"/>
-        </w:rPr>
-        <w:t>UNIQUE(</w:t>
-      </w:r>
-      <w:proofErr w:type="spellStart"/>
-      <w:r>
-        <w:rPr>
-          <w:lang w:val="en-US"/>
-        </w:rPr>
-        <w:t>id_speciesrange</w:t>
+      <w:r>
+        <w:rPr>
+          <w:lang w:val="en-US"/>
+        </w:rPr>
+        <w:t>name VARCHAR(50) NOT NULL,</w:t>
+      </w:r>
+    </w:p>
+    <w:p>
+      <w:pPr>
+        <w:pStyle w:val="NormalWeb"/>
+        <w:spacing w:before="0" w:beforeAutospacing="0" w:after="0" w:afterAutospacing="0"/>
+        <w:rPr>
+          <w:lang w:val="en-US"/>
+        </w:rPr>
+      </w:pPr>
+      <w:r>
+        <w:rPr>
+          <w:lang w:val="en-US"/>
+        </w:rPr>
+        <w:t>mail VARCHAR(100),</w:t>
+      </w:r>
+    </w:p>
+    <w:p>
+      <w:pPr>
+        <w:pStyle w:val="NormalWeb"/>
+        <w:spacing w:before="0" w:beforeAutospacing="0" w:after="0" w:afterAutospacing="0"/>
+        <w:rPr>
+          <w:lang w:val="en-US"/>
+        </w:rPr>
+      </w:pPr>
+      <w:r>
+        <w:rPr>
+          <w:lang w:val="en-US"/>
+        </w:rPr>
+        <w:t>phone VARCHAR(25),</w:t>
+      </w:r>
+    </w:p>
+    <w:p>
+      <w:pPr>
+        <w:pStyle w:val="NormalWeb"/>
+        <w:spacing w:before="0" w:beforeAutospacing="0" w:after="0" w:afterAutospacing="0"/>
+        <w:rPr>
+          <w:lang w:val="en-US"/>
+        </w:rPr>
+      </w:pPr>
+      <w:r>
+        <w:rPr>
+          <w:lang w:val="en-US"/>
+        </w:rPr>
+        <w:t>UNIQUE (</w:t>
+      </w:r>
+      <w:proofErr w:type="spellStart"/>
+      <w:r>
+        <w:rPr>
+          <w:lang w:val="en-US"/>
+        </w:rPr>
+        <w:t>id_loaner</w:t>
       </w:r>
       <w:proofErr w:type="spellEnd"/>
       <w:r>
@@ -2848,1230 +4275,58 @@
         <w:rPr>
           <w:lang w:val="en-US"/>
         </w:rPr>
-        <w:t>PRIMARY KEY (</w:t>
-      </w:r>
-      <w:proofErr w:type="spellStart"/>
-      <w:r>
-        <w:rPr>
-          <w:lang w:val="en-US"/>
-        </w:rPr>
-        <w:t>id_speciesrange</w:t>
-      </w:r>
-      <w:proofErr w:type="spellEnd"/>
+        <w:t>UNIQUE (</w:t>
+      </w:r>
+      <w:r>
+        <w:rPr>
+          <w:lang w:val="en-US"/>
+        </w:rPr>
+        <w:t>mail</w:t>
+      </w:r>
       <w:r>
         <w:rPr>
           <w:lang w:val="en-US"/>
         </w:rPr>
         <w:t>)</w:t>
       </w:r>
-    </w:p>
-    <w:p>
-      <w:pPr>
-        <w:pStyle w:val="NormalWeb"/>
-        <w:spacing w:before="0" w:beforeAutospacing="0" w:after="0" w:afterAutospacing="0"/>
-        <w:rPr>
-          <w:lang w:val="en-US"/>
-        </w:rPr>
-      </w:pPr>
-      <w:r>
-        <w:rPr>
-          <w:lang w:val="en-US"/>
-        </w:rPr>
-        <w:t>);</w:t>
-      </w:r>
-    </w:p>
-    <w:p>
-      <w:pPr>
-        <w:pStyle w:val="NormalWeb"/>
-        <w:spacing w:before="0" w:beforeAutospacing="0" w:after="0" w:afterAutospacing="0"/>
-        <w:rPr>
-          <w:lang w:val="en-US"/>
-        </w:rPr>
-      </w:pPr>
-    </w:p>
-    <w:p>
-      <w:pPr>
-        <w:pStyle w:val="NormalWeb"/>
-        <w:spacing w:before="0" w:beforeAutospacing="0" w:after="0" w:afterAutospacing="0"/>
-        <w:rPr>
-          <w:lang w:val="en-US"/>
-        </w:rPr>
-      </w:pPr>
-      <w:r>
-        <w:rPr>
-          <w:lang w:val="en-US"/>
-        </w:rPr>
-        <w:t xml:space="preserve">CREATE TABLE </w:t>
-      </w:r>
-      <w:proofErr w:type="spellStart"/>
-      <w:r>
-        <w:rPr>
-          <w:lang w:val="en-US"/>
-        </w:rPr>
-        <w:t>GenusRange</w:t>
-      </w:r>
-      <w:proofErr w:type="spellEnd"/>
-      <w:r>
-        <w:rPr>
-          <w:lang w:val="en-US"/>
-        </w:rPr>
-        <w:t xml:space="preserve"> (</w:t>
-      </w:r>
-    </w:p>
-    <w:p>
-      <w:pPr>
-        <w:pStyle w:val="NormalWeb"/>
-        <w:spacing w:before="0" w:beforeAutospacing="0" w:after="0" w:afterAutospacing="0"/>
-        <w:rPr>
-          <w:lang w:val="en-US"/>
-        </w:rPr>
-      </w:pPr>
-      <w:proofErr w:type="spellStart"/>
-      <w:r>
-        <w:rPr>
-          <w:lang w:val="en-US"/>
-        </w:rPr>
-        <w:t>id_genusrange</w:t>
-      </w:r>
-      <w:proofErr w:type="spellEnd"/>
-      <w:r>
-        <w:rPr>
-          <w:lang w:val="en-US"/>
-        </w:rPr>
-        <w:t xml:space="preserve"> INT NOT NULL,</w:t>
-      </w:r>
-    </w:p>
-    <w:p>
-      <w:pPr>
-        <w:pStyle w:val="NormalWeb"/>
-        <w:spacing w:before="0" w:beforeAutospacing="0" w:after="0" w:afterAutospacing="0"/>
-        <w:rPr>
-          <w:lang w:val="en-US"/>
-        </w:rPr>
-      </w:pPr>
-      <w:proofErr w:type="spellStart"/>
-      <w:r>
-        <w:rPr>
-          <w:lang w:val="en-US"/>
-        </w:rPr>
-        <w:t>range_begin</w:t>
-      </w:r>
-      <w:proofErr w:type="spellEnd"/>
-      <w:r>
-        <w:rPr>
-          <w:lang w:val="en-US"/>
-        </w:rPr>
-        <w:t xml:space="preserve"> VARCHAR(5) NOT NULL,</w:t>
-      </w:r>
-    </w:p>
-    <w:p>
-      <w:pPr>
-        <w:pStyle w:val="NormalWeb"/>
-        <w:spacing w:before="0" w:beforeAutospacing="0" w:after="0" w:afterAutospacing="0"/>
-        <w:rPr>
-          <w:lang w:val="en-US"/>
-        </w:rPr>
-      </w:pPr>
-      <w:proofErr w:type="spellStart"/>
-      <w:r>
-        <w:rPr>
-          <w:lang w:val="en-US"/>
-        </w:rPr>
-        <w:t>range_end</w:t>
-      </w:r>
-      <w:proofErr w:type="spellEnd"/>
-      <w:r>
-        <w:rPr>
-          <w:lang w:val="en-US"/>
-        </w:rPr>
-        <w:t xml:space="preserve"> VARCHAR(5) NOT NULL,</w:t>
-      </w:r>
-    </w:p>
-    <w:p>
-      <w:pPr>
-        <w:pStyle w:val="NormalWeb"/>
-        <w:spacing w:before="0" w:beforeAutospacing="0" w:after="0" w:afterAutospacing="0"/>
-        <w:rPr>
-          <w:lang w:val="en-US"/>
-        </w:rPr>
-      </w:pPr>
-      <w:r>
-        <w:rPr>
-          <w:lang w:val="en-US"/>
-        </w:rPr>
-        <w:t>UNIQUE(</w:t>
-      </w:r>
-      <w:proofErr w:type="spellStart"/>
-      <w:r>
-        <w:rPr>
-          <w:lang w:val="en-US"/>
-        </w:rPr>
-        <w:t>id_genusrange</w:t>
-      </w:r>
-      <w:proofErr w:type="spellEnd"/>
-      <w:r>
-        <w:rPr>
-          <w:lang w:val="en-US"/>
-        </w:rPr>
-        <w:t>),</w:t>
-      </w:r>
-    </w:p>
-    <w:p>
-      <w:pPr>
-        <w:pStyle w:val="NormalWeb"/>
-        <w:spacing w:before="0" w:beforeAutospacing="0" w:after="0" w:afterAutospacing="0"/>
-        <w:rPr>
-          <w:lang w:val="en-US"/>
-        </w:rPr>
-      </w:pPr>
-      <w:r>
-        <w:rPr>
-          <w:lang w:val="en-US"/>
-        </w:rPr>
-        <w:t>PRIMARY KEY (</w:t>
-      </w:r>
-      <w:proofErr w:type="spellStart"/>
-      <w:r>
-        <w:rPr>
-          <w:lang w:val="en-US"/>
-        </w:rPr>
-        <w:t>id_genusrange</w:t>
-      </w:r>
-      <w:proofErr w:type="spellEnd"/>
+      <w:r>
+        <w:rPr>
+          <w:lang w:val="en-US"/>
+        </w:rPr>
+        <w:t>,</w:t>
+      </w:r>
+    </w:p>
+    <w:p>
+      <w:pPr>
+        <w:pStyle w:val="NormalWeb"/>
+        <w:spacing w:before="0" w:beforeAutospacing="0" w:after="0" w:afterAutospacing="0"/>
+        <w:rPr>
+          <w:lang w:val="en-US"/>
+        </w:rPr>
+      </w:pPr>
+      <w:r>
+        <w:rPr>
+          <w:lang w:val="en-US"/>
+        </w:rPr>
+        <w:t>UNIQUE (</w:t>
+      </w:r>
+      <w:r>
+        <w:rPr>
+          <w:lang w:val="en-US"/>
+        </w:rPr>
+        <w:t>phone</w:t>
+      </w:r>
       <w:r>
         <w:rPr>
           <w:lang w:val="en-US"/>
         </w:rPr>
         <w:t>)</w:t>
       </w:r>
-    </w:p>
-    <w:p>
-      <w:pPr>
-        <w:pStyle w:val="NormalWeb"/>
-        <w:spacing w:before="0" w:beforeAutospacing="0" w:after="0" w:afterAutospacing="0"/>
-        <w:rPr>
-          <w:lang w:val="en-US"/>
-        </w:rPr>
-      </w:pPr>
-      <w:r>
-        <w:rPr>
-          <w:lang w:val="en-US"/>
-        </w:rPr>
-        <w:t>);</w:t>
-      </w:r>
-    </w:p>
-    <w:p>
-      <w:pPr>
-        <w:pStyle w:val="NormalWeb"/>
-        <w:spacing w:before="0" w:beforeAutospacing="0" w:after="0" w:afterAutospacing="0"/>
-        <w:rPr>
-          <w:lang w:val="en-US"/>
-        </w:rPr>
-      </w:pPr>
-    </w:p>
-    <w:p>
-      <w:pPr>
-        <w:pStyle w:val="NormalWeb"/>
-        <w:spacing w:before="0" w:beforeAutospacing="0" w:after="0" w:afterAutospacing="0"/>
-        <w:rPr>
-          <w:lang w:val="en-US"/>
-        </w:rPr>
-      </w:pPr>
-      <w:r>
-        <w:rPr>
-          <w:lang w:val="en-US"/>
-        </w:rPr>
-        <w:t>CREATE TABLE Box (</w:t>
-      </w:r>
-    </w:p>
-    <w:p>
-      <w:pPr>
-        <w:pStyle w:val="NormalWeb"/>
-        <w:spacing w:before="0" w:beforeAutospacing="0" w:after="0" w:afterAutospacing="0"/>
-        <w:rPr>
-          <w:lang w:val="en-US"/>
-        </w:rPr>
-      </w:pPr>
-      <w:proofErr w:type="spellStart"/>
-      <w:r>
-        <w:rPr>
-          <w:lang w:val="en-US"/>
-        </w:rPr>
-        <w:t>id_box</w:t>
-      </w:r>
-      <w:proofErr w:type="spellEnd"/>
-      <w:r>
-        <w:rPr>
-          <w:lang w:val="en-US"/>
-        </w:rPr>
-        <w:t xml:space="preserve"> INT NOT NULL,</w:t>
-      </w:r>
-    </w:p>
-    <w:p>
-      <w:pPr>
-        <w:pStyle w:val="NormalWeb"/>
-        <w:spacing w:before="0" w:beforeAutospacing="0" w:after="0" w:afterAutospacing="0"/>
-        <w:rPr>
-          <w:lang w:val="en-US"/>
-        </w:rPr>
-      </w:pPr>
-      <w:proofErr w:type="spellStart"/>
-      <w:r>
-        <w:rPr>
-          <w:lang w:val="en-US"/>
-        </w:rPr>
-        <w:t>population_id</w:t>
-      </w:r>
-      <w:proofErr w:type="spellEnd"/>
-      <w:r>
-        <w:rPr>
-          <w:lang w:val="en-US"/>
-        </w:rPr>
-        <w:t xml:space="preserve"> INT NOT NULL,</w:t>
-      </w:r>
-    </w:p>
-    <w:p>
-      <w:pPr>
-        <w:pStyle w:val="NormalWeb"/>
-        <w:spacing w:before="0" w:beforeAutospacing="0" w:after="0" w:afterAutospacing="0"/>
-        <w:rPr>
-          <w:lang w:val="en-US"/>
-        </w:rPr>
-      </w:pPr>
-      <w:r>
-        <w:rPr>
-          <w:lang w:val="en-US"/>
-        </w:rPr>
-        <w:t>location VARCHAR(50),</w:t>
-      </w:r>
-    </w:p>
-    <w:p>
-      <w:pPr>
-        <w:pStyle w:val="NormalWeb"/>
-        <w:spacing w:before="0" w:beforeAutospacing="0" w:after="0" w:afterAutospacing="0"/>
-        <w:rPr>
-          <w:lang w:val="en-US"/>
-        </w:rPr>
-      </w:pPr>
-      <w:proofErr w:type="spellStart"/>
-      <w:r>
-        <w:rPr>
-          <w:lang w:val="en-US"/>
-        </w:rPr>
-        <w:t>speciesrange_id</w:t>
-      </w:r>
-      <w:proofErr w:type="spellEnd"/>
-      <w:r>
-        <w:rPr>
-          <w:lang w:val="en-US"/>
-        </w:rPr>
-        <w:t xml:space="preserve"> INT,</w:t>
-      </w:r>
-    </w:p>
-    <w:p>
-      <w:pPr>
-        <w:pStyle w:val="NormalWeb"/>
-        <w:spacing w:before="0" w:beforeAutospacing="0" w:after="0" w:afterAutospacing="0"/>
-        <w:rPr>
-          <w:lang w:val="en-US"/>
-        </w:rPr>
-      </w:pPr>
-      <w:proofErr w:type="spellStart"/>
-      <w:r>
-        <w:rPr>
-          <w:lang w:val="en-US"/>
-        </w:rPr>
-        <w:t>genusrange_id</w:t>
-      </w:r>
-      <w:proofErr w:type="spellEnd"/>
-      <w:r>
-        <w:rPr>
-          <w:lang w:val="en-US"/>
-        </w:rPr>
-        <w:t xml:space="preserve"> INT,</w:t>
-      </w:r>
-    </w:p>
-    <w:p>
-      <w:pPr>
-        <w:pStyle w:val="NormalWeb"/>
-        <w:spacing w:before="0" w:beforeAutospacing="0" w:after="0" w:afterAutospacing="0"/>
-        <w:rPr>
-          <w:lang w:val="en-US"/>
-        </w:rPr>
-      </w:pPr>
-      <w:r>
-        <w:rPr>
-          <w:lang w:val="en-US"/>
-        </w:rPr>
-        <w:t>museum VARCHAR(50),</w:t>
-      </w:r>
-    </w:p>
-    <w:p>
-      <w:pPr>
-        <w:pStyle w:val="NormalWeb"/>
-        <w:spacing w:before="0" w:beforeAutospacing="0" w:after="0" w:afterAutospacing="0"/>
-        <w:rPr>
-          <w:lang w:val="en-US"/>
-        </w:rPr>
-      </w:pPr>
-      <w:r>
-        <w:rPr>
-          <w:lang w:val="en-US"/>
-        </w:rPr>
-        <w:t xml:space="preserve">paratypes INT, </w:t>
-      </w:r>
-    </w:p>
-    <w:p>
-      <w:pPr>
-        <w:pStyle w:val="NormalWeb"/>
-        <w:spacing w:before="0" w:beforeAutospacing="0" w:after="0" w:afterAutospacing="0"/>
-        <w:rPr>
-          <w:lang w:val="en-US"/>
-        </w:rPr>
-      </w:pPr>
-      <w:r>
-        <w:rPr>
-          <w:lang w:val="en-US"/>
-        </w:rPr>
-        <w:t xml:space="preserve">types INT, </w:t>
-      </w:r>
-    </w:p>
-    <w:p>
-      <w:pPr>
-        <w:pStyle w:val="NormalWeb"/>
-        <w:spacing w:before="0" w:beforeAutospacing="0" w:after="0" w:afterAutospacing="0"/>
-        <w:rPr>
-          <w:lang w:val="en-US"/>
-        </w:rPr>
-      </w:pPr>
-      <w:r>
-        <w:rPr>
-          <w:lang w:val="en-US"/>
-        </w:rPr>
-        <w:t>UNIQUE(</w:t>
-      </w:r>
-      <w:proofErr w:type="spellStart"/>
-      <w:r>
-        <w:rPr>
-          <w:lang w:val="en-US"/>
-        </w:rPr>
-        <w:t>id_box</w:t>
-      </w:r>
-      <w:proofErr w:type="spellEnd"/>
-      <w:r>
-        <w:rPr>
-          <w:lang w:val="en-US"/>
-        </w:rPr>
-        <w:t>),</w:t>
-      </w:r>
-    </w:p>
-    <w:p>
-      <w:pPr>
-        <w:pStyle w:val="NormalWeb"/>
-        <w:spacing w:before="0" w:beforeAutospacing="0" w:after="0" w:afterAutospacing="0"/>
-        <w:rPr>
-          <w:lang w:val="en-US"/>
-        </w:rPr>
-      </w:pPr>
-      <w:r>
-        <w:rPr>
-          <w:lang w:val="en-US"/>
-        </w:rPr>
-        <w:t>PRIMARY KEY (</w:t>
-      </w:r>
-      <w:proofErr w:type="spellStart"/>
-      <w:r>
-        <w:rPr>
-          <w:lang w:val="en-US"/>
-        </w:rPr>
-        <w:t>id_box</w:t>
-      </w:r>
-      <w:proofErr w:type="spellEnd"/>
-      <w:r>
-        <w:rPr>
-          <w:lang w:val="en-US"/>
-        </w:rPr>
-        <w:t>),</w:t>
-      </w:r>
-    </w:p>
-    <w:p>
-      <w:pPr>
-        <w:pStyle w:val="NormalWeb"/>
-        <w:spacing w:before="0" w:beforeAutospacing="0" w:after="0" w:afterAutospacing="0"/>
-        <w:rPr>
-          <w:lang w:val="en-US"/>
-        </w:rPr>
-      </w:pPr>
-      <w:r>
-        <w:rPr>
-          <w:lang w:val="en-US"/>
-        </w:rPr>
-        <w:t>FOREIGN KEY (</w:t>
-      </w:r>
-      <w:proofErr w:type="spellStart"/>
-      <w:r>
-        <w:rPr>
-          <w:lang w:val="en-US"/>
-        </w:rPr>
-        <w:t>population_id</w:t>
-      </w:r>
-      <w:proofErr w:type="spellEnd"/>
-      <w:r>
-        <w:rPr>
-          <w:lang w:val="en-US"/>
-        </w:rPr>
-        <w:t>) REFERENCES Population(</w:t>
-      </w:r>
-      <w:proofErr w:type="spellStart"/>
-      <w:r>
-        <w:rPr>
-          <w:lang w:val="en-US"/>
-        </w:rPr>
-        <w:t>id_population</w:t>
-      </w:r>
-      <w:proofErr w:type="spellEnd"/>
-      <w:r>
-        <w:rPr>
-          <w:lang w:val="en-US"/>
-        </w:rPr>
-        <w:t>),</w:t>
-      </w:r>
-    </w:p>
-    <w:p>
-      <w:pPr>
-        <w:pStyle w:val="NormalWeb"/>
-        <w:spacing w:before="0" w:beforeAutospacing="0" w:after="0" w:afterAutospacing="0"/>
-        <w:rPr>
-          <w:lang w:val="en-US"/>
-        </w:rPr>
-      </w:pPr>
-      <w:r>
-        <w:rPr>
-          <w:lang w:val="en-US"/>
-        </w:rPr>
-        <w:t>FOREIGN KEY (</w:t>
-      </w:r>
-      <w:proofErr w:type="spellStart"/>
-      <w:r>
-        <w:rPr>
-          <w:lang w:val="en-US"/>
-        </w:rPr>
-        <w:t>speciesrange_id</w:t>
-      </w:r>
-      <w:proofErr w:type="spellEnd"/>
-      <w:r>
-        <w:rPr>
-          <w:lang w:val="en-US"/>
-        </w:rPr>
-        <w:t xml:space="preserve">) REFERENCES </w:t>
-      </w:r>
-      <w:proofErr w:type="spellStart"/>
-      <w:r>
-        <w:rPr>
-          <w:lang w:val="en-US"/>
-        </w:rPr>
-        <w:t>SpeciesRange</w:t>
-      </w:r>
-      <w:proofErr w:type="spellEnd"/>
-      <w:r>
-        <w:rPr>
-          <w:lang w:val="en-US"/>
-        </w:rPr>
-        <w:t>(</w:t>
-      </w:r>
-      <w:proofErr w:type="spellStart"/>
-      <w:r>
-        <w:rPr>
-          <w:lang w:val="en-US"/>
-        </w:rPr>
-        <w:t>id_speciesrange</w:t>
-      </w:r>
-      <w:proofErr w:type="spellEnd"/>
-      <w:r>
-        <w:rPr>
-          <w:lang w:val="en-US"/>
-        </w:rPr>
-        <w:t>),</w:t>
-      </w:r>
-    </w:p>
-    <w:p>
-      <w:pPr>
-        <w:pStyle w:val="NormalWeb"/>
-        <w:spacing w:before="0" w:beforeAutospacing="0" w:after="0" w:afterAutospacing="0"/>
-        <w:rPr>
-          <w:lang w:val="en-US"/>
-        </w:rPr>
-      </w:pPr>
-      <w:r>
-        <w:rPr>
-          <w:lang w:val="en-US"/>
-        </w:rPr>
-        <w:t>FOREIGN KEY (</w:t>
-      </w:r>
-      <w:proofErr w:type="spellStart"/>
-      <w:r>
-        <w:rPr>
-          <w:lang w:val="en-US"/>
-        </w:rPr>
-        <w:t>genusrange_id</w:t>
-      </w:r>
-      <w:proofErr w:type="spellEnd"/>
-      <w:r>
-        <w:rPr>
-          <w:lang w:val="en-US"/>
-        </w:rPr>
-        <w:t xml:space="preserve">) REFERENCES </w:t>
-      </w:r>
-      <w:proofErr w:type="spellStart"/>
-      <w:r>
-        <w:rPr>
-          <w:lang w:val="en-US"/>
-        </w:rPr>
-        <w:t>GenusRange</w:t>
-      </w:r>
-      <w:proofErr w:type="spellEnd"/>
-      <w:r>
-        <w:rPr>
-          <w:lang w:val="en-US"/>
-        </w:rPr>
-        <w:t>(</w:t>
-      </w:r>
-      <w:proofErr w:type="spellStart"/>
-      <w:r>
-        <w:rPr>
-          <w:lang w:val="en-US"/>
-        </w:rPr>
-        <w:t>id_genusrange</w:t>
-      </w:r>
-      <w:proofErr w:type="spellEnd"/>
-      <w:r>
-        <w:rPr>
-          <w:lang w:val="en-US"/>
-        </w:rPr>
-        <w:t>)</w:t>
-      </w:r>
-    </w:p>
-    <w:p>
-      <w:pPr>
-        <w:pStyle w:val="NormalWeb"/>
-        <w:spacing w:before="0" w:beforeAutospacing="0" w:after="0" w:afterAutospacing="0"/>
-        <w:rPr>
-          <w:lang w:val="en-US"/>
-        </w:rPr>
-      </w:pPr>
-      <w:r>
-        <w:rPr>
-          <w:lang w:val="en-US"/>
-        </w:rPr>
-        <w:t>);</w:t>
-      </w:r>
-    </w:p>
-    <w:p>
-      <w:pPr>
-        <w:pStyle w:val="NormalWeb"/>
-        <w:spacing w:before="0" w:beforeAutospacing="0" w:after="0" w:afterAutospacing="0"/>
-        <w:rPr>
-          <w:lang w:val="en-US"/>
-        </w:rPr>
-      </w:pPr>
-    </w:p>
-    <w:p>
-      <w:pPr>
-        <w:pStyle w:val="NormalWeb"/>
-        <w:spacing w:before="0" w:beforeAutospacing="0" w:after="0" w:afterAutospacing="0"/>
-        <w:rPr>
-          <w:lang w:val="en-US"/>
-        </w:rPr>
-      </w:pPr>
-      <w:r>
-        <w:rPr>
-          <w:lang w:val="en-US"/>
-        </w:rPr>
-        <w:t xml:space="preserve">CREATE TABLE </w:t>
-      </w:r>
-      <w:proofErr w:type="spellStart"/>
-      <w:r>
-        <w:rPr>
-          <w:lang w:val="en-US"/>
-        </w:rPr>
-        <w:t>CollectionBox</w:t>
-      </w:r>
-      <w:proofErr w:type="spellEnd"/>
-      <w:r>
-        <w:rPr>
-          <w:lang w:val="en-US"/>
-        </w:rPr>
-        <w:t xml:space="preserve"> (</w:t>
-      </w:r>
-    </w:p>
-    <w:p>
-      <w:pPr>
-        <w:pStyle w:val="NormalWeb"/>
-        <w:spacing w:before="0" w:beforeAutospacing="0" w:after="0" w:afterAutospacing="0"/>
-        <w:rPr>
-          <w:lang w:val="en-US"/>
-        </w:rPr>
-      </w:pPr>
-      <w:proofErr w:type="spellStart"/>
-      <w:r>
-        <w:rPr>
-          <w:lang w:val="en-US"/>
-        </w:rPr>
-        <w:t>collection_id</w:t>
-      </w:r>
-      <w:proofErr w:type="spellEnd"/>
-      <w:r>
-        <w:rPr>
-          <w:lang w:val="en-US"/>
-        </w:rPr>
-        <w:t xml:space="preserve"> INT NOT NULL,</w:t>
-      </w:r>
-    </w:p>
-    <w:p>
-      <w:pPr>
-        <w:pStyle w:val="NormalWeb"/>
-        <w:spacing w:before="0" w:beforeAutospacing="0" w:after="0" w:afterAutospacing="0"/>
-        <w:rPr>
-          <w:lang w:val="en-US"/>
-        </w:rPr>
-      </w:pPr>
-      <w:proofErr w:type="spellStart"/>
-      <w:r>
-        <w:rPr>
-          <w:lang w:val="en-US"/>
-        </w:rPr>
-        <w:t>box_id</w:t>
-      </w:r>
-      <w:proofErr w:type="spellEnd"/>
-      <w:r>
-        <w:rPr>
-          <w:lang w:val="en-US"/>
-        </w:rPr>
-        <w:t xml:space="preserve"> INT NOT NULL,</w:t>
-      </w:r>
-    </w:p>
-    <w:p>
-      <w:pPr>
-        <w:pStyle w:val="NormalWeb"/>
-        <w:spacing w:before="0" w:beforeAutospacing="0" w:after="0" w:afterAutospacing="0"/>
-        <w:rPr>
-          <w:lang w:val="en-US"/>
-        </w:rPr>
-      </w:pPr>
-      <w:r>
-        <w:rPr>
-          <w:lang w:val="en-US"/>
-        </w:rPr>
-        <w:t>PRIMARY KEY(</w:t>
-      </w:r>
-      <w:proofErr w:type="spellStart"/>
-      <w:r>
-        <w:rPr>
-          <w:lang w:val="en-US"/>
-        </w:rPr>
-        <w:t>collection_id</w:t>
-      </w:r>
-      <w:proofErr w:type="spellEnd"/>
-      <w:r>
-        <w:rPr>
-          <w:lang w:val="en-US"/>
-        </w:rPr>
-        <w:t xml:space="preserve">, </w:t>
-      </w:r>
-      <w:proofErr w:type="spellStart"/>
-      <w:r>
-        <w:rPr>
-          <w:lang w:val="en-US"/>
-        </w:rPr>
-        <w:t>box_id</w:t>
-      </w:r>
-      <w:proofErr w:type="spellEnd"/>
-      <w:r>
-        <w:rPr>
-          <w:lang w:val="en-US"/>
-        </w:rPr>
-        <w:t>),</w:t>
-      </w:r>
-    </w:p>
-    <w:p>
-      <w:pPr>
-        <w:pStyle w:val="NormalWeb"/>
-        <w:spacing w:before="0" w:beforeAutospacing="0" w:after="0" w:afterAutospacing="0"/>
-      </w:pPr>
-      <w:r>
-        <w:t xml:space="preserve">CONSTRAINT </w:t>
-      </w:r>
-      <w:proofErr w:type="spellStart"/>
-      <w:r>
-        <w:t>UC_CollectionBox</w:t>
-      </w:r>
-      <w:proofErr w:type="spellEnd"/>
-      <w:r>
-        <w:t xml:space="preserve"> UNIQUE (</w:t>
-      </w:r>
-      <w:proofErr w:type="spellStart"/>
-      <w:r>
-        <w:t>collection_id</w:t>
-      </w:r>
-      <w:proofErr w:type="spellEnd"/>
-      <w:r>
-        <w:t xml:space="preserve">, </w:t>
-      </w:r>
-      <w:proofErr w:type="spellStart"/>
-      <w:r>
-        <w:t>box_id</w:t>
-      </w:r>
-      <w:proofErr w:type="spellEnd"/>
-      <w:r>
-        <w:t>)</w:t>
-      </w:r>
-    </w:p>
-    <w:p>
-      <w:pPr>
-        <w:pStyle w:val="NormalWeb"/>
-        <w:spacing w:before="0" w:beforeAutospacing="0" w:after="0" w:afterAutospacing="0"/>
-        <w:rPr>
-          <w:lang w:val="en-US"/>
-        </w:rPr>
-      </w:pPr>
-      <w:r>
-        <w:rPr>
-          <w:lang w:val="en-US"/>
-        </w:rPr>
-        <w:t>)</w:t>
-      </w:r>
-    </w:p>
-    <w:p>
-      <w:pPr>
-        <w:pStyle w:val="NormalWeb"/>
-        <w:spacing w:before="0" w:beforeAutospacing="0" w:after="0" w:afterAutospacing="0"/>
-        <w:rPr>
-          <w:lang w:val="en-US"/>
-        </w:rPr>
-      </w:pPr>
-    </w:p>
-    <w:p>
-      <w:pPr>
-        <w:pStyle w:val="NormalWeb"/>
-        <w:spacing w:before="0" w:beforeAutospacing="0" w:after="0" w:afterAutospacing="0"/>
-        <w:rPr>
-          <w:lang w:val="en-US"/>
-        </w:rPr>
-      </w:pPr>
-      <w:r>
-        <w:rPr>
-          <w:lang w:val="en-US"/>
-        </w:rPr>
-        <w:t xml:space="preserve">CREATE TABLE </w:t>
-      </w:r>
-      <w:proofErr w:type="spellStart"/>
-      <w:r>
-        <w:rPr>
-          <w:lang w:val="en-US"/>
-        </w:rPr>
-        <w:t>Individu</w:t>
-      </w:r>
-      <w:proofErr w:type="spellEnd"/>
-      <w:r>
-        <w:rPr>
-          <w:lang w:val="en-US"/>
-        </w:rPr>
-        <w:t xml:space="preserve"> (</w:t>
-      </w:r>
-    </w:p>
-    <w:p>
-      <w:pPr>
-        <w:pStyle w:val="NormalWeb"/>
-        <w:spacing w:before="0" w:beforeAutospacing="0" w:after="0" w:afterAutospacing="0"/>
-        <w:rPr>
-          <w:lang w:val="en-US"/>
-        </w:rPr>
-      </w:pPr>
-      <w:proofErr w:type="spellStart"/>
-      <w:r>
-        <w:rPr>
-          <w:lang w:val="en-US"/>
-        </w:rPr>
-        <w:t>id_individu</w:t>
-      </w:r>
-      <w:proofErr w:type="spellEnd"/>
-      <w:r>
-        <w:rPr>
-          <w:lang w:val="en-US"/>
-        </w:rPr>
-        <w:t xml:space="preserve"> INT NOT NULL,</w:t>
-      </w:r>
-    </w:p>
-    <w:p>
-      <w:pPr>
-        <w:pStyle w:val="NormalWeb"/>
-        <w:spacing w:before="0" w:beforeAutospacing="0" w:after="0" w:afterAutospacing="0"/>
-        <w:rPr>
-          <w:lang w:val="en-US"/>
-        </w:rPr>
-      </w:pPr>
-      <w:proofErr w:type="spellStart"/>
-      <w:r>
-        <w:rPr>
-          <w:lang w:val="en-US"/>
-        </w:rPr>
-        <w:t>box_id</w:t>
-      </w:r>
-      <w:proofErr w:type="spellEnd"/>
-      <w:r>
-        <w:rPr>
-          <w:lang w:val="en-US"/>
-        </w:rPr>
-        <w:t xml:space="preserve"> INT NOT NULL,</w:t>
-      </w:r>
-    </w:p>
-    <w:p>
-      <w:pPr>
-        <w:pStyle w:val="NormalWeb"/>
-        <w:spacing w:before="0" w:beforeAutospacing="0" w:after="0" w:afterAutospacing="0"/>
-        <w:rPr>
-          <w:lang w:val="en-US"/>
-        </w:rPr>
-      </w:pPr>
-      <w:proofErr w:type="spellStart"/>
-      <w:r>
-        <w:rPr>
-          <w:lang w:val="en-US"/>
-        </w:rPr>
-        <w:t>population_id</w:t>
-      </w:r>
-      <w:proofErr w:type="spellEnd"/>
-      <w:r>
-        <w:rPr>
-          <w:lang w:val="en-US"/>
-        </w:rPr>
-        <w:t xml:space="preserve"> INT NOT NULL,</w:t>
-      </w:r>
-    </w:p>
-    <w:p>
-      <w:pPr>
-        <w:pStyle w:val="NormalWeb"/>
-        <w:spacing w:before="0" w:beforeAutospacing="0" w:after="0" w:afterAutospacing="0"/>
-        <w:rPr>
-          <w:lang w:val="en-US"/>
-        </w:rPr>
-      </w:pPr>
-      <w:r>
-        <w:rPr>
-          <w:lang w:val="en-US"/>
-        </w:rPr>
-        <w:t>continent VARCHAR(50),</w:t>
-      </w:r>
-    </w:p>
-    <w:p>
-      <w:pPr>
-        <w:pStyle w:val="NormalWeb"/>
-        <w:spacing w:before="0" w:beforeAutospacing="0" w:after="0" w:afterAutospacing="0"/>
-        <w:rPr>
-          <w:lang w:val="en-US"/>
-        </w:rPr>
-      </w:pPr>
-      <w:r>
-        <w:rPr>
-          <w:lang w:val="en-US"/>
-        </w:rPr>
-        <w:t xml:space="preserve">country VARCHAR(50), </w:t>
-      </w:r>
-    </w:p>
-    <w:p>
-      <w:pPr>
-        <w:pStyle w:val="NormalWeb"/>
-        <w:spacing w:before="0" w:beforeAutospacing="0" w:after="0" w:afterAutospacing="0"/>
-        <w:rPr>
-          <w:lang w:val="en-US"/>
-        </w:rPr>
-      </w:pPr>
-      <w:r>
-        <w:rPr>
-          <w:lang w:val="en-US"/>
-        </w:rPr>
-        <w:t>ecozone VARCHAR(50),</w:t>
-      </w:r>
-    </w:p>
-    <w:p>
-      <w:pPr>
-        <w:pStyle w:val="NormalWeb"/>
-        <w:spacing w:before="0" w:beforeAutospacing="0" w:after="0" w:afterAutospacing="0"/>
-        <w:rPr>
-          <w:lang w:val="en-US"/>
-        </w:rPr>
-      </w:pPr>
-      <w:r>
-        <w:rPr>
-          <w:lang w:val="en-US"/>
-        </w:rPr>
-        <w:t>UNIQUE (</w:t>
-      </w:r>
-      <w:proofErr w:type="spellStart"/>
-      <w:r>
-        <w:rPr>
-          <w:lang w:val="en-US"/>
-        </w:rPr>
-        <w:t>id_individu</w:t>
-      </w:r>
-      <w:proofErr w:type="spellEnd"/>
-      <w:r>
-        <w:rPr>
-          <w:lang w:val="en-US"/>
-        </w:rPr>
-        <w:t>),</w:t>
-      </w:r>
-    </w:p>
-    <w:p>
-      <w:pPr>
-        <w:pStyle w:val="NormalWeb"/>
-        <w:spacing w:before="0" w:beforeAutospacing="0" w:after="0" w:afterAutospacing="0"/>
-        <w:rPr>
-          <w:lang w:val="en-US"/>
-        </w:rPr>
-      </w:pPr>
-      <w:r>
-        <w:rPr>
-          <w:lang w:val="en-US"/>
-        </w:rPr>
-        <w:t>PRIMARY KEY (</w:t>
-      </w:r>
-      <w:proofErr w:type="spellStart"/>
-      <w:r>
-        <w:rPr>
-          <w:lang w:val="en-US"/>
-        </w:rPr>
-        <w:t>id_individu</w:t>
-      </w:r>
-      <w:proofErr w:type="spellEnd"/>
-      <w:r>
-        <w:rPr>
-          <w:lang w:val="en-US"/>
-        </w:rPr>
-        <w:t>),</w:t>
-      </w:r>
-    </w:p>
-    <w:p>
-      <w:pPr>
-        <w:pStyle w:val="NormalWeb"/>
-        <w:spacing w:before="0" w:beforeAutospacing="0" w:after="0" w:afterAutospacing="0"/>
-        <w:rPr>
-          <w:lang w:val="en-US"/>
-        </w:rPr>
-      </w:pPr>
-      <w:r>
-        <w:rPr>
-          <w:lang w:val="en-US"/>
-        </w:rPr>
-        <w:t>FOREIGN KEY (</w:t>
-      </w:r>
-      <w:proofErr w:type="spellStart"/>
-      <w:r>
-        <w:rPr>
-          <w:lang w:val="en-US"/>
-        </w:rPr>
-        <w:t>box_id</w:t>
-      </w:r>
-      <w:proofErr w:type="spellEnd"/>
-      <w:r>
-        <w:rPr>
-          <w:lang w:val="en-US"/>
-        </w:rPr>
-        <w:t>) REFERENCES Box(</w:t>
-      </w:r>
-      <w:proofErr w:type="spellStart"/>
-      <w:r>
-        <w:rPr>
-          <w:lang w:val="en-US"/>
-        </w:rPr>
-        <w:t>id_box</w:t>
-      </w:r>
-      <w:proofErr w:type="spellEnd"/>
-      <w:r>
-        <w:rPr>
-          <w:lang w:val="en-US"/>
-        </w:rPr>
-        <w:t>),</w:t>
-      </w:r>
-    </w:p>
-    <w:p>
-      <w:pPr>
-        <w:pStyle w:val="NormalWeb"/>
-        <w:spacing w:before="0" w:beforeAutospacing="0" w:after="0" w:afterAutospacing="0"/>
-        <w:rPr>
-          <w:lang w:val="en-US"/>
-        </w:rPr>
-      </w:pPr>
-      <w:r>
-        <w:rPr>
-          <w:lang w:val="en-US"/>
-        </w:rPr>
-        <w:t>FOREIGN KEY (</w:t>
-      </w:r>
-      <w:proofErr w:type="spellStart"/>
-      <w:r>
-        <w:rPr>
-          <w:lang w:val="en-US"/>
-        </w:rPr>
-        <w:t>population_id</w:t>
-      </w:r>
-      <w:proofErr w:type="spellEnd"/>
-      <w:r>
-        <w:rPr>
-          <w:lang w:val="en-US"/>
-        </w:rPr>
-        <w:t>) REFERENCES Population(</w:t>
-      </w:r>
-      <w:proofErr w:type="spellStart"/>
-      <w:r>
-        <w:rPr>
-          <w:lang w:val="en-US"/>
-        </w:rPr>
-        <w:t>id_population</w:t>
-      </w:r>
-      <w:proofErr w:type="spellEnd"/>
-      <w:r>
-        <w:rPr>
-          <w:lang w:val="en-US"/>
-        </w:rPr>
-        <w:t>)</w:t>
-      </w:r>
-    </w:p>
-    <w:p>
-      <w:pPr>
-        <w:pStyle w:val="NormalWeb"/>
-        <w:spacing w:before="0" w:beforeAutospacing="0" w:after="0" w:afterAutospacing="0"/>
-        <w:rPr>
-          <w:lang w:val="en-US"/>
-        </w:rPr>
-      </w:pPr>
-      <w:r>
-        <w:rPr>
-          <w:lang w:val="en-US"/>
-        </w:rPr>
-        <w:lastRenderedPageBreak/>
-        <w:t>);</w:t>
-      </w:r>
-    </w:p>
-    <w:p>
-      <w:pPr>
-        <w:pStyle w:val="NormalWeb"/>
-        <w:spacing w:before="0" w:beforeAutospacing="0" w:after="0" w:afterAutospacing="0"/>
-        <w:rPr>
-          <w:lang w:val="en-US"/>
-        </w:rPr>
-      </w:pPr>
-    </w:p>
-    <w:p>
-      <w:pPr>
-        <w:pStyle w:val="NormalWeb"/>
-        <w:spacing w:before="0" w:beforeAutospacing="0" w:after="0" w:afterAutospacing="0"/>
-        <w:rPr>
-          <w:lang w:val="en-US"/>
-        </w:rPr>
-      </w:pPr>
-      <w:r>
-        <w:rPr>
-          <w:lang w:val="en-US"/>
-        </w:rPr>
-        <w:t>CREATE TABLE Loaner (</w:t>
-      </w:r>
-    </w:p>
-    <w:p>
-      <w:pPr>
-        <w:pStyle w:val="NormalWeb"/>
-        <w:spacing w:before="0" w:beforeAutospacing="0" w:after="0" w:afterAutospacing="0"/>
-        <w:rPr>
-          <w:lang w:val="en-US"/>
-        </w:rPr>
-      </w:pPr>
-      <w:proofErr w:type="spellStart"/>
-      <w:r>
-        <w:rPr>
-          <w:lang w:val="en-US"/>
-        </w:rPr>
-        <w:t>id_loaner</w:t>
-      </w:r>
-      <w:proofErr w:type="spellEnd"/>
-      <w:r>
-        <w:rPr>
-          <w:lang w:val="en-US"/>
-        </w:rPr>
-        <w:t xml:space="preserve"> INT NOT NULL,</w:t>
-      </w:r>
-    </w:p>
-    <w:p>
-      <w:pPr>
-        <w:pStyle w:val="NormalWeb"/>
-        <w:spacing w:before="0" w:beforeAutospacing="0" w:after="0" w:afterAutospacing="0"/>
-        <w:rPr>
-          <w:lang w:val="en-US"/>
-        </w:rPr>
-      </w:pPr>
-      <w:r>
-        <w:rPr>
-          <w:lang w:val="en-US"/>
-        </w:rPr>
-        <w:t>name VARCHAR(50) NOT NULL,</w:t>
-      </w:r>
-    </w:p>
-    <w:p>
-      <w:pPr>
-        <w:pStyle w:val="NormalWeb"/>
-        <w:spacing w:before="0" w:beforeAutospacing="0" w:after="0" w:afterAutospacing="0"/>
-        <w:rPr>
-          <w:lang w:val="en-US"/>
-        </w:rPr>
-      </w:pPr>
-      <w:r>
-        <w:rPr>
-          <w:lang w:val="en-US"/>
-        </w:rPr>
-        <w:t>mail VARCHAR(100),</w:t>
-      </w:r>
-    </w:p>
-    <w:p>
-      <w:pPr>
-        <w:pStyle w:val="NormalWeb"/>
-        <w:spacing w:before="0" w:beforeAutospacing="0" w:after="0" w:afterAutospacing="0"/>
-        <w:rPr>
-          <w:lang w:val="en-US"/>
-        </w:rPr>
-      </w:pPr>
-      <w:r>
-        <w:rPr>
-          <w:lang w:val="en-US"/>
-        </w:rPr>
-        <w:t>phone VARCHAR(25),</w:t>
-      </w:r>
-    </w:p>
-    <w:p>
-      <w:pPr>
-        <w:pStyle w:val="NormalWeb"/>
-        <w:spacing w:before="0" w:beforeAutospacing="0" w:after="0" w:afterAutospacing="0"/>
-        <w:rPr>
-          <w:lang w:val="en-US"/>
-        </w:rPr>
-      </w:pPr>
-      <w:r>
-        <w:rPr>
-          <w:lang w:val="en-US"/>
-        </w:rPr>
-        <w:t>UNIQUE (</w:t>
-      </w:r>
-      <w:proofErr w:type="spellStart"/>
-      <w:r>
-        <w:rPr>
-          <w:lang w:val="en-US"/>
-        </w:rPr>
-        <w:t>id_loaner</w:t>
-      </w:r>
-      <w:proofErr w:type="spellEnd"/>
-      <w:r>
-        <w:rPr>
-          <w:lang w:val="en-US"/>
-        </w:rPr>
-        <w:t>, mail, phone),</w:t>
+      <w:r>
+        <w:rPr>
+          <w:lang w:val="en-US"/>
+        </w:rPr>
+        <w:t>,</w:t>
       </w:r>
     </w:p>
     <w:p>

</xml_diff>